<commit_message>
Trabajo fin de semana
</commit_message>
<xml_diff>
--- a/Bases de Datos/Actividad 4.1/Modificaciones y Consultas SQL.docx
+++ b/Bases de Datos/Actividad 4.1/Modificaciones y Consultas SQL.docx
@@ -1,6 +1,6 @@
 
 <file path=word/document.xml><?xml version="1.0" encoding="utf-8"?>
-<w:document xmlns:wpc="http://schemas.microsoft.com/office/word/2010/wordprocessingCanvas" xmlns:cx="http://schemas.microsoft.com/office/drawing/2014/chartex" xmlns:mc="http://schemas.openxmlformats.org/markup-compatibility/2006" xmlns:o="urn:schemas-microsoft-com:office:office" xmlns:r="http://schemas.openxmlformats.org/officeDocument/2006/relationships" xmlns:m="http://schemas.openxmlformats.org/officeDocument/2006/math" xmlns:v="urn:schemas-microsoft-com:vml" xmlns:wp14="http://schemas.microsoft.com/office/word/2010/wordprocessingDrawing" xmlns:wp="http://schemas.openxmlformats.org/drawingml/2006/wordprocessingDrawing" xmlns:w10="urn:schemas-microsoft-com:office:word" xmlns:w="http://schemas.openxmlformats.org/wordprocessingml/2006/main" xmlns:w14="http://schemas.microsoft.com/office/word/2010/wordml" xmlns:w15="http://schemas.microsoft.com/office/word/2012/wordml" xmlns:w16se="http://schemas.microsoft.com/office/word/2015/wordml/symex" xmlns:wpg="http://schemas.microsoft.com/office/word/2010/wordprocessingGroup" xmlns:wpi="http://schemas.microsoft.com/office/word/2010/wordprocessingInk" xmlns:wne="http://schemas.microsoft.com/office/word/2006/wordml" xmlns:wps="http://schemas.microsoft.com/office/word/2010/wordprocessingShape" mc:Ignorable="w14 w15 w16se wp14">
+<w:document xmlns:wpc="http://schemas.microsoft.com/office/word/2010/wordprocessingCanvas" xmlns:cx="http://schemas.microsoft.com/office/drawing/2014/chartex" xmlns:cx1="http://schemas.microsoft.com/office/drawing/2015/9/8/chartex" xmlns:cx2="http://schemas.microsoft.com/office/drawing/2015/10/21/chartex" xmlns:cx3="http://schemas.microsoft.com/office/drawing/2016/5/9/chartex" xmlns:cx4="http://schemas.microsoft.com/office/drawing/2016/5/10/chartex" xmlns:cx5="http://schemas.microsoft.com/office/drawing/2016/5/11/chartex" xmlns:cx6="http://schemas.microsoft.com/office/drawing/2016/5/12/chartex" xmlns:cx7="http://schemas.microsoft.com/office/drawing/2016/5/13/chartex" xmlns:cx8="http://schemas.microsoft.com/office/drawing/2016/5/14/chartex" xmlns:mc="http://schemas.openxmlformats.org/markup-compatibility/2006" xmlns:aink="http://schemas.microsoft.com/office/drawing/2016/ink" xmlns:am3d="http://schemas.microsoft.com/office/drawing/2017/model3d" xmlns:o="urn:schemas-microsoft-com:office:office" xmlns:oel="http://schemas.microsoft.com/office/2019/extlst" xmlns:r="http://schemas.openxmlformats.org/officeDocument/2006/relationships" xmlns:m="http://schemas.openxmlformats.org/officeDocument/2006/math" xmlns:v="urn:schemas-microsoft-com:vml" xmlns:wp14="http://schemas.microsoft.com/office/word/2010/wordprocessingDrawing" xmlns:wp="http://schemas.openxmlformats.org/drawingml/2006/wordprocessingDrawing" xmlns:w10="urn:schemas-microsoft-com:office:word" xmlns:w="http://schemas.openxmlformats.org/wordprocessingml/2006/main" xmlns:w14="http://schemas.microsoft.com/office/word/2010/wordml" xmlns:w15="http://schemas.microsoft.com/office/word/2012/wordml" xmlns:w16cex="http://schemas.microsoft.com/office/word/2018/wordml/cex" xmlns:w16cid="http://schemas.microsoft.com/office/word/2016/wordml/cid" xmlns:w16="http://schemas.microsoft.com/office/word/2018/wordml" xmlns:w16du="http://schemas.microsoft.com/office/word/2023/wordml/word16du" xmlns:w16sdtdh="http://schemas.microsoft.com/office/word/2020/wordml/sdtdatahash" xmlns:w16sdtfl="http://schemas.microsoft.com/office/word/2024/wordml/sdtformatlock" xmlns:w16se="http://schemas.microsoft.com/office/word/2015/wordml/symex" xmlns:wpg="http://schemas.microsoft.com/office/word/2010/wordprocessingGroup" xmlns:wpi="http://schemas.microsoft.com/office/word/2010/wordprocessingInk" xmlns:wne="http://schemas.microsoft.com/office/word/2006/wordml" xmlns:wps="http://schemas.microsoft.com/office/word/2010/wordprocessingShape" mc:Ignorable="w14 w15 w16se w16cid w16 w16cex w16sdtdh w16sdtfl w16du wp14">
   <w:background w:color="D8D8D8" w:themeColor="background1" w:themeShade="D8"/>
   <w:body>
     <w:sdt>
@@ -11,7 +11,6 @@
           <w:docPartUnique/>
         </w:docPartObj>
       </w:sdtPr>
-      <w:sdtEndPr/>
       <w:sdtContent>
         <w:p>
           <w:r>
@@ -91,7 +90,6 @@
                                   <w:dataBinding w:prefixMappings="xmlns:ns0='http://schemas.openxmlformats.org/package/2006/metadata/core-properties' xmlns:ns1='http://purl.org/dc/elements/1.1/'" w:xpath="/ns0:coreProperties[1]/ns1:title[1]" w:storeItemID="{6C3C8BC8-F283-45AE-878A-BAB7291924A1}"/>
                                   <w:text/>
                                 </w:sdtPr>
-                                <w:sdtEndPr/>
                                 <w:sdtContent>
                                   <w:p>
                                     <w:pPr>
@@ -136,7 +134,6 @@
                                   <w:dataBinding w:prefixMappings="xmlns:ns0='http://schemas.microsoft.com/office/2006/coverPageProps'" w:xpath="/ns0:CoverPageProperties[1]/ns0:Abstract[1]" w:storeItemID="{55AF091B-3C7A-41E3-B477-F2FDAA23CFDA}"/>
                                   <w:text/>
                                 </w:sdtPr>
-                                <w:sdtEndPr/>
                                 <w:sdtContent>
                                   <w:p>
                                     <w:pPr>
@@ -177,8 +174,7 @@
               </mc:Choice>
               <mc:Fallback>
                 <w:pict>
-                  <v:rect w14:anchorId="089EFDAE" id="Rectángulo 16" o:spid="_x0000_s1026" style="position:absolute;left:0;text-align:left;margin-left:0;margin-top:0;width:422.3pt;height:760.1pt;z-index:251659264;visibility:visible;mso-wrap-style:square;mso-width-percent:690;mso-height-percent:960;mso-left-percent:20;mso-top-percent:20;mso-wrap-distance-left:9pt;mso-wrap-distance-top:0;mso-wrap-distance-right:9pt;mso-wrap-distance-bottom:0;mso-position-horizontal-relative:page;mso-position-vertical-relative:page;mso-width-percent:690;mso-height-percent:960;mso-left-percent:20;mso-top-percent:20;mso-width-relative:page;mso-height-relative:page;v-text-anchor:middle" o:gfxdata="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" fillcolor="#4e67c8 [3204]" stroked="f">
-                    <v:path arrowok="t"/>
+                  <v:rect w14:anchorId="089EFDAE" id="Rectángulo 16" o:spid="_x0000_s1026" style="position:absolute;left:0;text-align:left;margin-left:0;margin-top:0;width:422.3pt;height:760.1pt;z-index:251659264;visibility:visible;mso-wrap-style:square;mso-width-percent:690;mso-height-percent:960;mso-left-percent:20;mso-top-percent:20;mso-wrap-distance-left:9pt;mso-wrap-distance-top:0;mso-wrap-distance-right:9pt;mso-wrap-distance-bottom:0;mso-position-horizontal-relative:page;mso-position-vertical-relative:page;mso-width-percent:690;mso-height-percent:960;mso-left-percent:20;mso-top-percent:20;mso-width-relative:page;mso-height-relative:page;v-text-anchor:middle" o:gfxdata="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" fillcolor="#4e67c8 [3204]" stroked="f">
                     <v:textbox inset="21.6pt,1in,21.6pt">
                       <w:txbxContent>
                         <w:sdt>
@@ -194,7 +190,6 @@
                             <w:dataBinding w:prefixMappings="xmlns:ns0='http://schemas.openxmlformats.org/package/2006/metadata/core-properties' xmlns:ns1='http://purl.org/dc/elements/1.1/'" w:xpath="/ns0:coreProperties[1]/ns1:title[1]" w:storeItemID="{6C3C8BC8-F283-45AE-878A-BAB7291924A1}"/>
                             <w:text/>
                           </w:sdtPr>
-                          <w:sdtEndPr/>
                           <w:sdtContent>
                             <w:p>
                               <w:pPr>
@@ -239,7 +234,6 @@
                             <w:dataBinding w:prefixMappings="xmlns:ns0='http://schemas.microsoft.com/office/2006/coverPageProps'" w:xpath="/ns0:CoverPageProperties[1]/ns0:Abstract[1]" w:storeItemID="{55AF091B-3C7A-41E3-B477-F2FDAA23CFDA}"/>
                             <w:text/>
                           </w:sdtPr>
-                          <w:sdtEndPr/>
                           <w:sdtContent>
                             <w:p>
                               <w:pPr>
@@ -351,7 +345,6 @@
                                   <w:dataBinding w:prefixMappings="xmlns:ns0='http://schemas.openxmlformats.org/package/2006/metadata/core-properties' xmlns:ns1='http://purl.org/dc/elements/1.1/'" w:xpath="/ns0:coreProperties[1]/ns1:subject[1]" w:storeItemID="{6C3C8BC8-F283-45AE-878A-BAB7291924A1}"/>
                                   <w:text/>
                                 </w:sdtPr>
-                                <w:sdtEndPr/>
                                 <w:sdtContent>
                                   <w:p>
                                     <w:pPr>
@@ -394,8 +387,7 @@
               </mc:Choice>
               <mc:Fallback>
                 <w:pict>
-                  <v:rect w14:anchorId="20087E17" id="Rectángulo 268" o:spid="_x0000_s1027" style="position:absolute;left:0;text-align:left;margin-left:0;margin-top:0;width:148.1pt;height:760.3pt;z-index:251660288;visibility:visible;mso-wrap-style:square;mso-width-percent:242;mso-height-percent:960;mso-left-percent:730;mso-wrap-distance-left:9pt;mso-wrap-distance-top:0;mso-wrap-distance-right:9pt;mso-wrap-distance-bottom:0;mso-position-horizontal-relative:page;mso-position-vertical:center;mso-position-vertical-relative:page;mso-width-percent:242;mso-height-percent:960;mso-left-percent:730;mso-width-relative:page;mso-height-relative:page;v-text-anchor:middle" o:gfxdata="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" fillcolor="#212745 [3215]" stroked="f" strokeweight="1pt">
-                    <v:path arrowok="t"/>
+                  <v:rect w14:anchorId="20087E17" id="Rectángulo 268" o:spid="_x0000_s1027" style="position:absolute;left:0;text-align:left;margin-left:0;margin-top:0;width:148.1pt;height:760.3pt;z-index:251660288;visibility:visible;mso-wrap-style:square;mso-width-percent:242;mso-height-percent:960;mso-left-percent:730;mso-wrap-distance-left:9pt;mso-wrap-distance-top:0;mso-wrap-distance-right:9pt;mso-wrap-distance-bottom:0;mso-position-horizontal-relative:page;mso-position-vertical:center;mso-position-vertical-relative:page;mso-width-percent:242;mso-height-percent:960;mso-left-percent:730;mso-width-relative:page;mso-height-relative:page;v-text-anchor:middle" o:gfxdata="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" fillcolor="#212745 [3215]" stroked="f" strokeweight="1pt">
                     <v:textbox inset="14.4pt,,14.4pt">
                       <w:txbxContent>
                         <w:sdt>
@@ -409,7 +401,6 @@
                             <w:dataBinding w:prefixMappings="xmlns:ns0='http://schemas.openxmlformats.org/package/2006/metadata/core-properties' xmlns:ns1='http://purl.org/dc/elements/1.1/'" w:xpath="/ns0:coreProperties[1]/ns1:subject[1]" w:storeItemID="{6C3C8BC8-F283-45AE-878A-BAB7291924A1}"/>
                             <w:text/>
                           </w:sdtPr>
-                          <w:sdtEndPr/>
                           <w:sdtContent>
                             <w:p>
                               <w:pPr>
@@ -3247,13 +3238,18 @@
     </w:p>
     <w:p>
       <w:r>
-        <w:t xml:space="preserve">Siguiendo las instrucciones del temario, creamos el usuario y le asignamos un </w:t>
+        <w:t xml:space="preserve">Siguiendo las instrucciones del temario, creamos el usuario y le asignamos </w:t>
+      </w:r>
+      <w:proofErr w:type="gramStart"/>
+      <w:r>
+        <w:t xml:space="preserve">un </w:t>
       </w:r>
       <w:proofErr w:type="spellStart"/>
       <w:r>
         <w:t>password</w:t>
       </w:r>
       <w:proofErr w:type="spellEnd"/>
+      <w:proofErr w:type="gramEnd"/>
       <w:r>
         <w:t>.</w:t>
       </w:r>
@@ -4471,7 +4467,15 @@
     </w:p>
     <w:p>
       <w:r>
-        <w:t>Vamos a intentar ejecutar ahora el resto de operaciones que se nos indica en el ejercicio.</w:t>
+        <w:t xml:space="preserve">Vamos a intentar ejecutar ahora el resto de </w:t>
+      </w:r>
+      <w:proofErr w:type="gramStart"/>
+      <w:r>
+        <w:t>operaciones</w:t>
+      </w:r>
+      <w:proofErr w:type="gramEnd"/>
+      <w:r>
+        <w:t xml:space="preserve"> que se nos indica en el ejercicio.</w:t>
       </w:r>
     </w:p>
     <w:p>
@@ -4547,21 +4551,2133 @@
       </w:r>
       <w:proofErr w:type="spellEnd"/>
     </w:p>
-    <w:p>
-      <w:bookmarkStart w:id="1" w:name="_GoBack"/>
-      <w:bookmarkEnd w:id="1"/>
-    </w:p>
-    <w:p>
-      <w:pPr>
+    <w:p/>
+    <w:p>
+      <w:r>
+        <w:rPr>
+          <w:noProof/>
+        </w:rPr>
+        <mc:AlternateContent>
+          <mc:Choice Requires="wps">
+            <w:drawing>
+              <wp:anchor distT="0" distB="0" distL="114300" distR="114300" simplePos="0" relativeHeight="251664384" behindDoc="0" locked="0" layoutInCell="1" allowOverlap="1" wp14:anchorId="03E845BD" wp14:editId="7E9E70FC">
+                <wp:simplePos x="0" y="0"/>
+                <wp:positionH relativeFrom="column">
+                  <wp:posOffset>-635</wp:posOffset>
+                </wp:positionH>
+                <wp:positionV relativeFrom="paragraph">
+                  <wp:posOffset>662728</wp:posOffset>
+                </wp:positionV>
+                <wp:extent cx="5400040" cy="231775"/>
+                <wp:effectExtent l="0" t="0" r="0" b="0"/>
+                <wp:wrapTopAndBottom/>
+                <wp:docPr id="1635924827" name="Cuadro de texto 1"/>
+                <wp:cNvGraphicFramePr/>
+                <a:graphic xmlns:a="http://schemas.openxmlformats.org/drawingml/2006/main">
+                  <a:graphicData uri="http://schemas.microsoft.com/office/word/2010/wordprocessingShape">
+                    <wps:wsp>
+                      <wps:cNvSpPr txBox="1"/>
+                      <wps:spPr>
+                        <a:xfrm>
+                          <a:off x="0" y="0"/>
+                          <a:ext cx="5400040" cy="231775"/>
+                        </a:xfrm>
+                        <a:prstGeom prst="rect">
+                          <a:avLst/>
+                        </a:prstGeom>
+                        <a:solidFill>
+                          <a:prstClr val="white"/>
+                        </a:solidFill>
+                        <a:ln>
+                          <a:noFill/>
+                        </a:ln>
+                      </wps:spPr>
+                      <wps:txbx>
+                        <w:txbxContent>
+                          <w:p>
+                            <w:pPr>
+                              <w:pStyle w:val="Descripcin"/>
+                              <w:rPr>
+                                <w:noProof/>
+                                <w:sz w:val="22"/>
+                                <w:szCs w:val="22"/>
+                              </w:rPr>
+                            </w:pPr>
+                            <w:r>
+                              <w:t xml:space="preserve">Ilustración </w:t>
+                            </w:r>
+                            <w:fldSimple w:instr=" SEQ Ilustración \* ARABIC ">
+                              <w:r>
+                                <w:rPr>
+                                  <w:noProof/>
+                                </w:rPr>
+                                <w:t>18</w:t>
+                              </w:r>
+                            </w:fldSimple>
+                            <w:r>
+                              <w:t xml:space="preserve"> Fallo en el </w:t>
+                            </w:r>
+                            <w:proofErr w:type="spellStart"/>
+                            <w:r>
+                              <w:t>update</w:t>
+                            </w:r>
+                            <w:proofErr w:type="spellEnd"/>
+                          </w:p>
+                        </w:txbxContent>
+                      </wps:txbx>
+                      <wps:bodyPr rot="0" spcFirstLastPara="0" vertOverflow="overflow" horzOverflow="overflow" vert="horz" wrap="square" lIns="0" tIns="0" rIns="0" bIns="0" numCol="1" spcCol="0" rtlCol="0" fromWordArt="0" anchor="t" anchorCtr="0" forceAA="0" compatLnSpc="1">
+                        <a:prstTxWarp prst="textNoShape">
+                          <a:avLst/>
+                        </a:prstTxWarp>
+                        <a:spAutoFit/>
+                      </wps:bodyPr>
+                    </wps:wsp>
+                  </a:graphicData>
+                </a:graphic>
+              </wp:anchor>
+            </w:drawing>
+          </mc:Choice>
+          <mc:Fallback>
+            <w:pict>
+              <v:shapetype w14:anchorId="03E845BD" id="_x0000_t202" coordsize="21600,21600" o:spt="202" path="m,l,21600r21600,l21600,xe">
+                <v:stroke joinstyle="miter"/>
+                <v:path gradientshapeok="t" o:connecttype="rect"/>
+              </v:shapetype>
+              <v:shape id="Cuadro de texto 1" o:spid="_x0000_s1028" type="#_x0000_t202" style="position:absolute;left:0;text-align:left;margin-left:-.05pt;margin-top:52.2pt;width:425.2pt;height:18.25pt;z-index:251664384;visibility:visible;mso-wrap-style:square;mso-wrap-distance-left:9pt;mso-wrap-distance-top:0;mso-wrap-distance-right:9pt;mso-wrap-distance-bottom:0;mso-position-horizontal:absolute;mso-position-horizontal-relative:text;mso-position-vertical:absolute;mso-position-vertical-relative:text;v-text-anchor:top" o:gfxdata="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" stroked="f">
+                <v:textbox style="mso-fit-shape-to-text:t" inset="0,0,0,0">
+                  <w:txbxContent>
+                    <w:p>
+                      <w:pPr>
+                        <w:pStyle w:val="Descripcin"/>
+                        <w:rPr>
+                          <w:noProof/>
+                          <w:sz w:val="22"/>
+                          <w:szCs w:val="22"/>
+                        </w:rPr>
+                      </w:pPr>
+                      <w:r>
+                        <w:t xml:space="preserve">Ilustración </w:t>
+                      </w:r>
+                      <w:fldSimple w:instr=" SEQ Ilustración \* ARABIC ">
+                        <w:r>
+                          <w:rPr>
+                            <w:noProof/>
+                          </w:rPr>
+                          <w:t>18</w:t>
+                        </w:r>
+                      </w:fldSimple>
+                      <w:r>
+                        <w:t xml:space="preserve"> Fallo en el </w:t>
+                      </w:r>
+                      <w:proofErr w:type="spellStart"/>
+                      <w:r>
+                        <w:t>update</w:t>
+                      </w:r>
+                      <w:proofErr w:type="spellEnd"/>
+                    </w:p>
+                  </w:txbxContent>
+                </v:textbox>
+                <w10:wrap type="topAndBottom"/>
+              </v:shape>
+            </w:pict>
+          </mc:Fallback>
+        </mc:AlternateContent>
+      </w:r>
+      <w:r>
+        <w:rPr>
+          <w:noProof/>
+        </w:rPr>
+        <w:drawing>
+          <wp:anchor distT="0" distB="0" distL="114300" distR="114300" simplePos="0" relativeHeight="251662336" behindDoc="0" locked="0" layoutInCell="1" allowOverlap="1" wp14:anchorId="7D5E3DF1" wp14:editId="237B426E">
+            <wp:simplePos x="0" y="0"/>
+            <wp:positionH relativeFrom="column">
+              <wp:posOffset>0</wp:posOffset>
+            </wp:positionH>
+            <wp:positionV relativeFrom="paragraph">
+              <wp:posOffset>266065</wp:posOffset>
+            </wp:positionV>
+            <wp:extent cx="5400040" cy="338455"/>
+            <wp:effectExtent l="0" t="0" r="0" b="4445"/>
+            <wp:wrapTopAndBottom/>
+            <wp:docPr id="1899650346" name="Imagen 1"/>
+            <wp:cNvGraphicFramePr>
+              <a:graphicFrameLocks xmlns:a="http://schemas.openxmlformats.org/drawingml/2006/main" noChangeAspect="1"/>
+            </wp:cNvGraphicFramePr>
+            <a:graphic xmlns:a="http://schemas.openxmlformats.org/drawingml/2006/main">
+              <a:graphicData uri="http://schemas.openxmlformats.org/drawingml/2006/picture">
+                <pic:pic xmlns:pic="http://schemas.openxmlformats.org/drawingml/2006/picture">
+                  <pic:nvPicPr>
+                    <pic:cNvPr id="1899650346" name=""/>
+                    <pic:cNvPicPr/>
+                  </pic:nvPicPr>
+                  <pic:blipFill>
+                    <a:blip r:embed="rId26"/>
+                    <a:stretch>
+                      <a:fillRect/>
+                    </a:stretch>
+                  </pic:blipFill>
+                  <pic:spPr>
+                    <a:xfrm>
+                      <a:off x="0" y="0"/>
+                      <a:ext cx="5400040" cy="338455"/>
+                    </a:xfrm>
+                    <a:prstGeom prst="rect">
+                      <a:avLst/>
+                    </a:prstGeom>
+                  </pic:spPr>
+                </pic:pic>
+              </a:graphicData>
+            </a:graphic>
+          </wp:anchor>
+        </w:drawing>
+      </w:r>
+    </w:p>
+    <w:p>
+      <w:pPr>
+        <w:tabs>
+          <w:tab w:val="left" w:pos="467"/>
+        </w:tabs>
         <w:ind w:firstLine="0"/>
       </w:pPr>
       <w:r>
         <w:t xml:space="preserve"> </w:t>
       </w:r>
-    </w:p>
+      <w:r>
+        <w:tab/>
+      </w:r>
+    </w:p>
+    <w:p>
+      <w:pPr>
+        <w:tabs>
+          <w:tab w:val="left" w:pos="467"/>
+        </w:tabs>
+        <w:ind w:firstLine="0"/>
+      </w:pPr>
+      <w:r>
+        <w:t xml:space="preserve">Como podemos apreciar en la imagen, no se puede aplicar el </w:t>
+      </w:r>
+      <w:proofErr w:type="spellStart"/>
+      <w:r>
+        <w:t>update</w:t>
+      </w:r>
+      <w:proofErr w:type="spellEnd"/>
+      <w:r>
+        <w:t>, debido a que el usuario Decroly no tiene los permisos necesarios para ello.</w:t>
+      </w:r>
+    </w:p>
+    <w:p>
+      <w:pPr>
+        <w:tabs>
+          <w:tab w:val="left" w:pos="467"/>
+        </w:tabs>
+        <w:ind w:firstLine="0"/>
+      </w:pPr>
+    </w:p>
+    <w:p>
+      <w:pPr>
+        <w:tabs>
+          <w:tab w:val="left" w:pos="467"/>
+        </w:tabs>
+        <w:ind w:firstLine="0"/>
+      </w:pPr>
+      <w:r>
+        <w:rPr>
+          <w:noProof/>
+        </w:rPr>
+        <mc:AlternateContent>
+          <mc:Choice Requires="wps">
+            <w:drawing>
+              <wp:anchor distT="0" distB="0" distL="114300" distR="114300" simplePos="0" relativeHeight="251668480" behindDoc="0" locked="0" layoutInCell="1" allowOverlap="1" wp14:anchorId="683E87BD" wp14:editId="514196E3">
+                <wp:simplePos x="0" y="0"/>
+                <wp:positionH relativeFrom="column">
+                  <wp:posOffset>0</wp:posOffset>
+                </wp:positionH>
+                <wp:positionV relativeFrom="paragraph">
+                  <wp:posOffset>1320800</wp:posOffset>
+                </wp:positionV>
+                <wp:extent cx="5400040" cy="635"/>
+                <wp:effectExtent l="0" t="0" r="0" b="0"/>
+                <wp:wrapTopAndBottom/>
+                <wp:docPr id="294646298" name="Cuadro de texto 1"/>
+                <wp:cNvGraphicFramePr/>
+                <a:graphic xmlns:a="http://schemas.openxmlformats.org/drawingml/2006/main">
+                  <a:graphicData uri="http://schemas.microsoft.com/office/word/2010/wordprocessingShape">
+                    <wps:wsp>
+                      <wps:cNvSpPr txBox="1"/>
+                      <wps:spPr>
+                        <a:xfrm>
+                          <a:off x="0" y="0"/>
+                          <a:ext cx="5400040" cy="635"/>
+                        </a:xfrm>
+                        <a:prstGeom prst="rect">
+                          <a:avLst/>
+                        </a:prstGeom>
+                        <a:solidFill>
+                          <a:prstClr val="white"/>
+                        </a:solidFill>
+                        <a:ln>
+                          <a:noFill/>
+                        </a:ln>
+                      </wps:spPr>
+                      <wps:txbx>
+                        <w:txbxContent>
+                          <w:p>
+                            <w:pPr>
+                              <w:pStyle w:val="Descripcin"/>
+                              <w:rPr>
+                                <w:noProof/>
+                                <w:sz w:val="22"/>
+                                <w:szCs w:val="22"/>
+                              </w:rPr>
+                            </w:pPr>
+                            <w:r>
+                              <w:t xml:space="preserve">Ilustración </w:t>
+                            </w:r>
+                            <w:fldSimple w:instr=" SEQ Ilustración \* ARABIC ">
+                              <w:r>
+                                <w:rPr>
+                                  <w:noProof/>
+                                </w:rPr>
+                                <w:t>19</w:t>
+                              </w:r>
+                            </w:fldSimple>
+                            <w:r>
+                              <w:t xml:space="preserve"> Intento de </w:t>
+                            </w:r>
+                            <w:proofErr w:type="spellStart"/>
+                            <w:r>
+                              <w:t>insert</w:t>
+                            </w:r>
+                            <w:proofErr w:type="spellEnd"/>
+                          </w:p>
+                        </w:txbxContent>
+                      </wps:txbx>
+                      <wps:bodyPr rot="0" spcFirstLastPara="0" vertOverflow="overflow" horzOverflow="overflow" vert="horz" wrap="square" lIns="0" tIns="0" rIns="0" bIns="0" numCol="1" spcCol="0" rtlCol="0" fromWordArt="0" anchor="t" anchorCtr="0" forceAA="0" compatLnSpc="1">
+                        <a:prstTxWarp prst="textNoShape">
+                          <a:avLst/>
+                        </a:prstTxWarp>
+                        <a:spAutoFit/>
+                      </wps:bodyPr>
+                    </wps:wsp>
+                  </a:graphicData>
+                </a:graphic>
+              </wp:anchor>
+            </w:drawing>
+          </mc:Choice>
+          <mc:Fallback>
+            <w:pict>
+              <v:shape w14:anchorId="683E87BD" id="_x0000_s1029" type="#_x0000_t202" style="position:absolute;left:0;text-align:left;margin-left:0;margin-top:104pt;width:425.2pt;height:.05pt;z-index:251668480;visibility:visible;mso-wrap-style:square;mso-wrap-distance-left:9pt;mso-wrap-distance-top:0;mso-wrap-distance-right:9pt;mso-wrap-distance-bottom:0;mso-position-horizontal:absolute;mso-position-horizontal-relative:text;mso-position-vertical:absolute;mso-position-vertical-relative:text;v-text-anchor:top" o:gfxdata="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" stroked="f">
+                <v:textbox style="mso-fit-shape-to-text:t" inset="0,0,0,0">
+                  <w:txbxContent>
+                    <w:p>
+                      <w:pPr>
+                        <w:pStyle w:val="Descripcin"/>
+                        <w:rPr>
+                          <w:noProof/>
+                          <w:sz w:val="22"/>
+                          <w:szCs w:val="22"/>
+                        </w:rPr>
+                      </w:pPr>
+                      <w:r>
+                        <w:t xml:space="preserve">Ilustración </w:t>
+                      </w:r>
+                      <w:fldSimple w:instr=" SEQ Ilustración \* ARABIC ">
+                        <w:r>
+                          <w:rPr>
+                            <w:noProof/>
+                          </w:rPr>
+                          <w:t>19</w:t>
+                        </w:r>
+                      </w:fldSimple>
+                      <w:r>
+                        <w:t xml:space="preserve"> Intento de </w:t>
+                      </w:r>
+                      <w:proofErr w:type="spellStart"/>
+                      <w:r>
+                        <w:t>insert</w:t>
+                      </w:r>
+                      <w:proofErr w:type="spellEnd"/>
+                    </w:p>
+                  </w:txbxContent>
+                </v:textbox>
+                <w10:wrap type="topAndBottom"/>
+              </v:shape>
+            </w:pict>
+          </mc:Fallback>
+        </mc:AlternateContent>
+      </w:r>
+      <w:r>
+        <w:rPr>
+          <w:noProof/>
+        </w:rPr>
+        <w:drawing>
+          <wp:anchor distT="0" distB="0" distL="114300" distR="114300" simplePos="0" relativeHeight="251666432" behindDoc="0" locked="0" layoutInCell="1" allowOverlap="1" wp14:anchorId="372F006D" wp14:editId="196192D9">
+            <wp:simplePos x="0" y="0"/>
+            <wp:positionH relativeFrom="column">
+              <wp:posOffset>0</wp:posOffset>
+            </wp:positionH>
+            <wp:positionV relativeFrom="paragraph">
+              <wp:posOffset>262255</wp:posOffset>
+            </wp:positionV>
+            <wp:extent cx="5400040" cy="1001395"/>
+            <wp:effectExtent l="0" t="0" r="0" b="8255"/>
+            <wp:wrapTopAndBottom/>
+            <wp:docPr id="166786061" name="Imagen 1" descr="Texto&#10;&#10;El contenido generado por IA puede ser incorrecto."/>
+            <wp:cNvGraphicFramePr>
+              <a:graphicFrameLocks xmlns:a="http://schemas.openxmlformats.org/drawingml/2006/main" noChangeAspect="1"/>
+            </wp:cNvGraphicFramePr>
+            <a:graphic xmlns:a="http://schemas.openxmlformats.org/drawingml/2006/main">
+              <a:graphicData uri="http://schemas.openxmlformats.org/drawingml/2006/picture">
+                <pic:pic xmlns:pic="http://schemas.openxmlformats.org/drawingml/2006/picture">
+                  <pic:nvPicPr>
+                    <pic:cNvPr id="166786061" name="Imagen 1" descr="Texto&#10;&#10;El contenido generado por IA puede ser incorrecto."/>
+                    <pic:cNvPicPr/>
+                  </pic:nvPicPr>
+                  <pic:blipFill>
+                    <a:blip r:embed="rId27"/>
+                    <a:stretch>
+                      <a:fillRect/>
+                    </a:stretch>
+                  </pic:blipFill>
+                  <pic:spPr>
+                    <a:xfrm>
+                      <a:off x="0" y="0"/>
+                      <a:ext cx="5400040" cy="1001395"/>
+                    </a:xfrm>
+                    <a:prstGeom prst="rect">
+                      <a:avLst/>
+                    </a:prstGeom>
+                  </pic:spPr>
+                </pic:pic>
+              </a:graphicData>
+            </a:graphic>
+          </wp:anchor>
+        </w:drawing>
+      </w:r>
+    </w:p>
+    <w:p/>
+    <w:p>
+      <w:r>
+        <w:t xml:space="preserve">No hablemos ya del intento de hacer un </w:t>
+      </w:r>
+      <w:proofErr w:type="spellStart"/>
+      <w:r>
+        <w:t>insert</w:t>
+      </w:r>
+      <w:proofErr w:type="spellEnd"/>
+      <w:r>
+        <w:t>. El mismo mensaje que en el caso anterior, es una operación que no está disponible para este usuario.</w:t>
+      </w:r>
+    </w:p>
+    <w:p>
+      <w:r>
+        <w:br w:type="page"/>
+      </w:r>
+    </w:p>
+    <w:p>
+      <w:pPr>
+        <w:ind w:firstLine="0"/>
+      </w:pPr>
+    </w:p>
+    <w:p>
+      <w:pPr>
+        <w:pStyle w:val="Ttulo1"/>
+      </w:pPr>
+      <w:r>
+        <w:t>NUEVO CAMBIO DE PERMISOS</w:t>
+      </w:r>
+    </w:p>
+    <w:p/>
+    <w:p>
+      <w:r>
+        <w:t xml:space="preserve">Vamos a proceder con la siguiente parte, en la que jugaremos de nuevo con los permisos del usuario </w:t>
+      </w:r>
+      <w:proofErr w:type="spellStart"/>
+      <w:r>
+        <w:t>decroly</w:t>
+      </w:r>
+      <w:proofErr w:type="spellEnd"/>
+      <w:r>
+        <w:t>.</w:t>
+      </w:r>
+    </w:p>
+    <w:p>
+      <w:r>
+        <w:t xml:space="preserve">Para ello, vuelvo a desconectar de la base de datos, e inicio sesión de nuevo como el usuario </w:t>
+      </w:r>
+      <w:proofErr w:type="spellStart"/>
+      <w:r>
+        <w:t>root</w:t>
+      </w:r>
+      <w:proofErr w:type="spellEnd"/>
+      <w:r>
+        <w:t xml:space="preserve">, para modificar los permisos de </w:t>
+      </w:r>
+      <w:proofErr w:type="spellStart"/>
+      <w:r>
+        <w:t>decroly</w:t>
+      </w:r>
+      <w:proofErr w:type="spellEnd"/>
+      <w:r>
+        <w:t xml:space="preserve"> desde la sesión de </w:t>
+      </w:r>
+      <w:proofErr w:type="spellStart"/>
+      <w:r>
+        <w:t>root</w:t>
+      </w:r>
+      <w:proofErr w:type="spellEnd"/>
+      <w:r>
+        <w:t>.</w:t>
+      </w:r>
+    </w:p>
+    <w:p>
+      <w:r>
+        <w:rPr>
+          <w:noProof/>
+        </w:rPr>
+        <mc:AlternateContent>
+          <mc:Choice Requires="wps">
+            <w:drawing>
+              <wp:anchor distT="0" distB="0" distL="114300" distR="114300" simplePos="0" relativeHeight="251672576" behindDoc="0" locked="0" layoutInCell="1" allowOverlap="1" wp14:anchorId="25631416" wp14:editId="6B5EEC5B">
+                <wp:simplePos x="0" y="0"/>
+                <wp:positionH relativeFrom="column">
+                  <wp:posOffset>0</wp:posOffset>
+                </wp:positionH>
+                <wp:positionV relativeFrom="paragraph">
+                  <wp:posOffset>833755</wp:posOffset>
+                </wp:positionV>
+                <wp:extent cx="4333875" cy="635"/>
+                <wp:effectExtent l="0" t="0" r="0" b="0"/>
+                <wp:wrapTopAndBottom/>
+                <wp:docPr id="54739282" name="Cuadro de texto 1"/>
+                <wp:cNvGraphicFramePr/>
+                <a:graphic xmlns:a="http://schemas.openxmlformats.org/drawingml/2006/main">
+                  <a:graphicData uri="http://schemas.microsoft.com/office/word/2010/wordprocessingShape">
+                    <wps:wsp>
+                      <wps:cNvSpPr txBox="1"/>
+                      <wps:spPr>
+                        <a:xfrm>
+                          <a:off x="0" y="0"/>
+                          <a:ext cx="4333875" cy="635"/>
+                        </a:xfrm>
+                        <a:prstGeom prst="rect">
+                          <a:avLst/>
+                        </a:prstGeom>
+                        <a:solidFill>
+                          <a:prstClr val="white"/>
+                        </a:solidFill>
+                        <a:ln>
+                          <a:noFill/>
+                        </a:ln>
+                      </wps:spPr>
+                      <wps:txbx>
+                        <w:txbxContent>
+                          <w:p>
+                            <w:pPr>
+                              <w:pStyle w:val="Descripcin"/>
+                              <w:rPr>
+                                <w:noProof/>
+                                <w:sz w:val="22"/>
+                                <w:szCs w:val="22"/>
+                              </w:rPr>
+                            </w:pPr>
+                            <w:r>
+                              <w:t xml:space="preserve">Ilustración </w:t>
+                            </w:r>
+                            <w:fldSimple w:instr=" SEQ Ilustración \* ARABIC ">
+                              <w:r>
+                                <w:rPr>
+                                  <w:noProof/>
+                                </w:rPr>
+                                <w:t>20</w:t>
+                              </w:r>
+                            </w:fldSimple>
+                            <w:r>
+                              <w:t xml:space="preserve"> Grant </w:t>
+                            </w:r>
+                            <w:proofErr w:type="spellStart"/>
+                            <w:r>
+                              <w:t>all</w:t>
+                            </w:r>
+                            <w:proofErr w:type="spellEnd"/>
+                          </w:p>
+                        </w:txbxContent>
+                      </wps:txbx>
+                      <wps:bodyPr rot="0" spcFirstLastPara="0" vertOverflow="overflow" horzOverflow="overflow" vert="horz" wrap="square" lIns="0" tIns="0" rIns="0" bIns="0" numCol="1" spcCol="0" rtlCol="0" fromWordArt="0" anchor="t" anchorCtr="0" forceAA="0" compatLnSpc="1">
+                        <a:prstTxWarp prst="textNoShape">
+                          <a:avLst/>
+                        </a:prstTxWarp>
+                        <a:spAutoFit/>
+                      </wps:bodyPr>
+                    </wps:wsp>
+                  </a:graphicData>
+                </a:graphic>
+              </wp:anchor>
+            </w:drawing>
+          </mc:Choice>
+          <mc:Fallback>
+            <w:pict>
+              <v:shape w14:anchorId="25631416" id="_x0000_s1030" type="#_x0000_t202" style="position:absolute;left:0;text-align:left;margin-left:0;margin-top:65.65pt;width:341.25pt;height:.05pt;z-index:251672576;visibility:visible;mso-wrap-style:square;mso-wrap-distance-left:9pt;mso-wrap-distance-top:0;mso-wrap-distance-right:9pt;mso-wrap-distance-bottom:0;mso-position-horizontal:absolute;mso-position-horizontal-relative:text;mso-position-vertical:absolute;mso-position-vertical-relative:text;v-text-anchor:top" o:gfxdata="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" stroked="f">
+                <v:textbox style="mso-fit-shape-to-text:t" inset="0,0,0,0">
+                  <w:txbxContent>
+                    <w:p>
+                      <w:pPr>
+                        <w:pStyle w:val="Descripcin"/>
+                        <w:rPr>
+                          <w:noProof/>
+                          <w:sz w:val="22"/>
+                          <w:szCs w:val="22"/>
+                        </w:rPr>
+                      </w:pPr>
+                      <w:r>
+                        <w:t xml:space="preserve">Ilustración </w:t>
+                      </w:r>
+                      <w:fldSimple w:instr=" SEQ Ilustración \* ARABIC ">
+                        <w:r>
+                          <w:rPr>
+                            <w:noProof/>
+                          </w:rPr>
+                          <w:t>20</w:t>
+                        </w:r>
+                      </w:fldSimple>
+                      <w:r>
+                        <w:t xml:space="preserve"> Grant </w:t>
+                      </w:r>
+                      <w:proofErr w:type="spellStart"/>
+                      <w:r>
+                        <w:t>all</w:t>
+                      </w:r>
+                      <w:proofErr w:type="spellEnd"/>
+                    </w:p>
+                  </w:txbxContent>
+                </v:textbox>
+                <w10:wrap type="topAndBottom"/>
+              </v:shape>
+            </w:pict>
+          </mc:Fallback>
+        </mc:AlternateContent>
+      </w:r>
+      <w:r>
+        <w:rPr>
+          <w:noProof/>
+        </w:rPr>
+        <w:drawing>
+          <wp:anchor distT="0" distB="0" distL="114300" distR="114300" simplePos="0" relativeHeight="251670528" behindDoc="0" locked="0" layoutInCell="1" allowOverlap="1" wp14:anchorId="128AE2CC" wp14:editId="5EDC64DF">
+            <wp:simplePos x="0" y="0"/>
+            <wp:positionH relativeFrom="column">
+              <wp:posOffset>0</wp:posOffset>
+            </wp:positionH>
+            <wp:positionV relativeFrom="paragraph">
+              <wp:posOffset>262255</wp:posOffset>
+            </wp:positionV>
+            <wp:extent cx="4333875" cy="514350"/>
+            <wp:effectExtent l="0" t="0" r="9525" b="0"/>
+            <wp:wrapTopAndBottom/>
+            <wp:docPr id="169741321" name="Imagen 1" descr="Imagen que contiene Texto&#10;&#10;El contenido generado por IA puede ser incorrecto."/>
+            <wp:cNvGraphicFramePr>
+              <a:graphicFrameLocks xmlns:a="http://schemas.openxmlformats.org/drawingml/2006/main" noChangeAspect="1"/>
+            </wp:cNvGraphicFramePr>
+            <a:graphic xmlns:a="http://schemas.openxmlformats.org/drawingml/2006/main">
+              <a:graphicData uri="http://schemas.openxmlformats.org/drawingml/2006/picture">
+                <pic:pic xmlns:pic="http://schemas.openxmlformats.org/drawingml/2006/picture">
+                  <pic:nvPicPr>
+                    <pic:cNvPr id="169741321" name="Imagen 1" descr="Imagen que contiene Texto&#10;&#10;El contenido generado por IA puede ser incorrecto."/>
+                    <pic:cNvPicPr/>
+                  </pic:nvPicPr>
+                  <pic:blipFill>
+                    <a:blip r:embed="rId28"/>
+                    <a:stretch>
+                      <a:fillRect/>
+                    </a:stretch>
+                  </pic:blipFill>
+                  <pic:spPr>
+                    <a:xfrm>
+                      <a:off x="0" y="0"/>
+                      <a:ext cx="4333875" cy="514350"/>
+                    </a:xfrm>
+                    <a:prstGeom prst="rect">
+                      <a:avLst/>
+                    </a:prstGeom>
+                  </pic:spPr>
+                </pic:pic>
+              </a:graphicData>
+            </a:graphic>
+          </wp:anchor>
+        </w:drawing>
+      </w:r>
+    </w:p>
+    <w:p/>
+    <w:p>
+      <w:r>
+        <w:t xml:space="preserve">Con la ejecución de este comando garantizamos todo tipo de privilegios al usuario </w:t>
+      </w:r>
+      <w:proofErr w:type="spellStart"/>
+      <w:r>
+        <w:t>decroly</w:t>
+      </w:r>
+      <w:proofErr w:type="spellEnd"/>
+      <w:r>
+        <w:t>.</w:t>
+      </w:r>
+    </w:p>
+    <w:p/>
+    <w:p>
+      <w:r>
+        <w:t xml:space="preserve">Corrección. Cuando cambié a </w:t>
+      </w:r>
+      <w:proofErr w:type="spellStart"/>
+      <w:r>
+        <w:t>decroly</w:t>
+      </w:r>
+      <w:proofErr w:type="spellEnd"/>
+      <w:r>
+        <w:t xml:space="preserve"> de nuevo, me daba error al ejecutar comandos, por el siguiente motivo. Donde pongo DAW_PR4_1 debo de poner *.*. Si no lo hago, no hay manera de hacer nada.</w:t>
+      </w:r>
+    </w:p>
+    <w:p>
+      <w:r>
+        <w:t>Una vez modificado ya puedo ejecutar el siguiente ejercicio, el cual me dice que cambie el apellido por Alonso en el alumno que tiene mi nombre. Como no existía ningún alumno con mi nombre lo hice en uno aleatorio.</w:t>
+      </w:r>
+    </w:p>
+    <w:p>
+      <w:r>
+        <w:rPr>
+          <w:noProof/>
+        </w:rPr>
+        <mc:AlternateContent>
+          <mc:Choice Requires="wps">
+            <w:drawing>
+              <wp:anchor distT="0" distB="0" distL="114300" distR="114300" simplePos="0" relativeHeight="251676672" behindDoc="0" locked="0" layoutInCell="1" allowOverlap="1" wp14:anchorId="3C8C24A1" wp14:editId="16C3F6BA">
+                <wp:simplePos x="0" y="0"/>
+                <wp:positionH relativeFrom="column">
+                  <wp:posOffset>0</wp:posOffset>
+                </wp:positionH>
+                <wp:positionV relativeFrom="paragraph">
+                  <wp:posOffset>799465</wp:posOffset>
+                </wp:positionV>
+                <wp:extent cx="5400040" cy="635"/>
+                <wp:effectExtent l="0" t="0" r="0" b="0"/>
+                <wp:wrapTopAndBottom/>
+                <wp:docPr id="469587894" name="Cuadro de texto 1"/>
+                <wp:cNvGraphicFramePr/>
+                <a:graphic xmlns:a="http://schemas.openxmlformats.org/drawingml/2006/main">
+                  <a:graphicData uri="http://schemas.microsoft.com/office/word/2010/wordprocessingShape">
+                    <wps:wsp>
+                      <wps:cNvSpPr txBox="1"/>
+                      <wps:spPr>
+                        <a:xfrm>
+                          <a:off x="0" y="0"/>
+                          <a:ext cx="5400040" cy="635"/>
+                        </a:xfrm>
+                        <a:prstGeom prst="rect">
+                          <a:avLst/>
+                        </a:prstGeom>
+                        <a:solidFill>
+                          <a:prstClr val="white"/>
+                        </a:solidFill>
+                        <a:ln>
+                          <a:noFill/>
+                        </a:ln>
+                      </wps:spPr>
+                      <wps:txbx>
+                        <w:txbxContent>
+                          <w:p>
+                            <w:pPr>
+                              <w:pStyle w:val="Descripcin"/>
+                              <w:rPr>
+                                <w:noProof/>
+                                <w:sz w:val="22"/>
+                                <w:szCs w:val="22"/>
+                              </w:rPr>
+                            </w:pPr>
+                            <w:r>
+                              <w:t xml:space="preserve">Ilustración </w:t>
+                            </w:r>
+                            <w:fldSimple w:instr=" SEQ Ilustración \* ARABIC ">
+                              <w:r>
+                                <w:rPr>
+                                  <w:noProof/>
+                                </w:rPr>
+                                <w:t>21</w:t>
+                              </w:r>
+                            </w:fldSimple>
+                            <w:r>
+                              <w:t xml:space="preserve"> </w:t>
+                            </w:r>
+                            <w:proofErr w:type="spellStart"/>
+                            <w:r>
+                              <w:t>Update</w:t>
+                            </w:r>
+                            <w:proofErr w:type="spellEnd"/>
+                            <w:r>
+                              <w:t xml:space="preserve"> tras </w:t>
+                            </w:r>
+                            <w:proofErr w:type="spellStart"/>
+                            <w:r>
+                              <w:t>grant</w:t>
+                            </w:r>
+                            <w:proofErr w:type="spellEnd"/>
+                            <w:r>
+                              <w:t xml:space="preserve"> </w:t>
+                            </w:r>
+                            <w:proofErr w:type="spellStart"/>
+                            <w:r>
+                              <w:t>all</w:t>
+                            </w:r>
+                            <w:proofErr w:type="spellEnd"/>
+                          </w:p>
+                        </w:txbxContent>
+                      </wps:txbx>
+                      <wps:bodyPr rot="0" spcFirstLastPara="0" vertOverflow="overflow" horzOverflow="overflow" vert="horz" wrap="square" lIns="0" tIns="0" rIns="0" bIns="0" numCol="1" spcCol="0" rtlCol="0" fromWordArt="0" anchor="t" anchorCtr="0" forceAA="0" compatLnSpc="1">
+                        <a:prstTxWarp prst="textNoShape">
+                          <a:avLst/>
+                        </a:prstTxWarp>
+                        <a:spAutoFit/>
+                      </wps:bodyPr>
+                    </wps:wsp>
+                  </a:graphicData>
+                </a:graphic>
+              </wp:anchor>
+            </w:drawing>
+          </mc:Choice>
+          <mc:Fallback>
+            <w:pict>
+              <v:shape w14:anchorId="3C8C24A1" id="_x0000_s1031" type="#_x0000_t202" style="position:absolute;left:0;text-align:left;margin-left:0;margin-top:62.95pt;width:425.2pt;height:.05pt;z-index:251676672;visibility:visible;mso-wrap-style:square;mso-wrap-distance-left:9pt;mso-wrap-distance-top:0;mso-wrap-distance-right:9pt;mso-wrap-distance-bottom:0;mso-position-horizontal:absolute;mso-position-horizontal-relative:text;mso-position-vertical:absolute;mso-position-vertical-relative:text;v-text-anchor:top" o:gfxdata="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" stroked="f">
+                <v:textbox style="mso-fit-shape-to-text:t" inset="0,0,0,0">
+                  <w:txbxContent>
+                    <w:p>
+                      <w:pPr>
+                        <w:pStyle w:val="Descripcin"/>
+                        <w:rPr>
+                          <w:noProof/>
+                          <w:sz w:val="22"/>
+                          <w:szCs w:val="22"/>
+                        </w:rPr>
+                      </w:pPr>
+                      <w:r>
+                        <w:t xml:space="preserve">Ilustración </w:t>
+                      </w:r>
+                      <w:fldSimple w:instr=" SEQ Ilustración \* ARABIC ">
+                        <w:r>
+                          <w:rPr>
+                            <w:noProof/>
+                          </w:rPr>
+                          <w:t>21</w:t>
+                        </w:r>
+                      </w:fldSimple>
+                      <w:r>
+                        <w:t xml:space="preserve"> </w:t>
+                      </w:r>
+                      <w:proofErr w:type="spellStart"/>
+                      <w:r>
+                        <w:t>Update</w:t>
+                      </w:r>
+                      <w:proofErr w:type="spellEnd"/>
+                      <w:r>
+                        <w:t xml:space="preserve"> tras </w:t>
+                      </w:r>
+                      <w:proofErr w:type="spellStart"/>
+                      <w:r>
+                        <w:t>grant</w:t>
+                      </w:r>
+                      <w:proofErr w:type="spellEnd"/>
+                      <w:r>
+                        <w:t xml:space="preserve"> </w:t>
+                      </w:r>
+                      <w:proofErr w:type="spellStart"/>
+                      <w:r>
+                        <w:t>all</w:t>
+                      </w:r>
+                      <w:proofErr w:type="spellEnd"/>
+                    </w:p>
+                  </w:txbxContent>
+                </v:textbox>
+                <w10:wrap type="topAndBottom"/>
+              </v:shape>
+            </w:pict>
+          </mc:Fallback>
+        </mc:AlternateContent>
+      </w:r>
+      <w:r>
+        <w:rPr>
+          <w:noProof/>
+        </w:rPr>
+        <w:drawing>
+          <wp:anchor distT="0" distB="0" distL="114300" distR="114300" simplePos="0" relativeHeight="251674624" behindDoc="0" locked="0" layoutInCell="1" allowOverlap="1" wp14:anchorId="78348160" wp14:editId="11543F68">
+            <wp:simplePos x="0" y="0"/>
+            <wp:positionH relativeFrom="column">
+              <wp:posOffset>0</wp:posOffset>
+            </wp:positionH>
+            <wp:positionV relativeFrom="paragraph">
+              <wp:posOffset>262255</wp:posOffset>
+            </wp:positionV>
+            <wp:extent cx="5400040" cy="480060"/>
+            <wp:effectExtent l="0" t="0" r="0" b="0"/>
+            <wp:wrapTopAndBottom/>
+            <wp:docPr id="210583425" name="Imagen 1"/>
+            <wp:cNvGraphicFramePr>
+              <a:graphicFrameLocks xmlns:a="http://schemas.openxmlformats.org/drawingml/2006/main" noChangeAspect="1"/>
+            </wp:cNvGraphicFramePr>
+            <a:graphic xmlns:a="http://schemas.openxmlformats.org/drawingml/2006/main">
+              <a:graphicData uri="http://schemas.openxmlformats.org/drawingml/2006/picture">
+                <pic:pic xmlns:pic="http://schemas.openxmlformats.org/drawingml/2006/picture">
+                  <pic:nvPicPr>
+                    <pic:cNvPr id="210583425" name=""/>
+                    <pic:cNvPicPr/>
+                  </pic:nvPicPr>
+                  <pic:blipFill>
+                    <a:blip r:embed="rId29"/>
+                    <a:stretch>
+                      <a:fillRect/>
+                    </a:stretch>
+                  </pic:blipFill>
+                  <pic:spPr>
+                    <a:xfrm>
+                      <a:off x="0" y="0"/>
+                      <a:ext cx="5400040" cy="480060"/>
+                    </a:xfrm>
+                    <a:prstGeom prst="rect">
+                      <a:avLst/>
+                    </a:prstGeom>
+                  </pic:spPr>
+                </pic:pic>
+              </a:graphicData>
+            </a:graphic>
+          </wp:anchor>
+        </w:drawing>
+      </w:r>
+    </w:p>
+    <w:p/>
+    <w:p/>
+    <w:p>
+      <w:r>
+        <w:rPr>
+          <w:noProof/>
+        </w:rPr>
+        <mc:AlternateContent>
+          <mc:Choice Requires="wps">
+            <w:drawing>
+              <wp:anchor distT="0" distB="0" distL="114300" distR="114300" simplePos="0" relativeHeight="251680768" behindDoc="0" locked="0" layoutInCell="1" allowOverlap="1" wp14:anchorId="7E23BD30" wp14:editId="4E9B7248">
+                <wp:simplePos x="0" y="0"/>
+                <wp:positionH relativeFrom="column">
+                  <wp:posOffset>0</wp:posOffset>
+                </wp:positionH>
+                <wp:positionV relativeFrom="paragraph">
+                  <wp:posOffset>1609090</wp:posOffset>
+                </wp:positionV>
+                <wp:extent cx="3162300" cy="635"/>
+                <wp:effectExtent l="0" t="0" r="0" b="0"/>
+                <wp:wrapTopAndBottom/>
+                <wp:docPr id="1264914457" name="Cuadro de texto 1"/>
+                <wp:cNvGraphicFramePr/>
+                <a:graphic xmlns:a="http://schemas.openxmlformats.org/drawingml/2006/main">
+                  <a:graphicData uri="http://schemas.microsoft.com/office/word/2010/wordprocessingShape">
+                    <wps:wsp>
+                      <wps:cNvSpPr txBox="1"/>
+                      <wps:spPr>
+                        <a:xfrm>
+                          <a:off x="0" y="0"/>
+                          <a:ext cx="3162300" cy="635"/>
+                        </a:xfrm>
+                        <a:prstGeom prst="rect">
+                          <a:avLst/>
+                        </a:prstGeom>
+                        <a:solidFill>
+                          <a:prstClr val="white"/>
+                        </a:solidFill>
+                        <a:ln>
+                          <a:noFill/>
+                        </a:ln>
+                      </wps:spPr>
+                      <wps:txbx>
+                        <w:txbxContent>
+                          <w:p>
+                            <w:pPr>
+                              <w:pStyle w:val="Descripcin"/>
+                              <w:rPr>
+                                <w:noProof/>
+                                <w:sz w:val="22"/>
+                                <w:szCs w:val="22"/>
+                              </w:rPr>
+                            </w:pPr>
+                            <w:r>
+                              <w:t xml:space="preserve">Ilustración </w:t>
+                            </w:r>
+                            <w:fldSimple w:instr=" SEQ Ilustración \* ARABIC ">
+                              <w:r>
+                                <w:rPr>
+                                  <w:noProof/>
+                                </w:rPr>
+                                <w:t>22</w:t>
+                              </w:r>
+                            </w:fldSimple>
+                            <w:r>
+                              <w:t xml:space="preserve"> Resultado</w:t>
+                            </w:r>
+                          </w:p>
+                        </w:txbxContent>
+                      </wps:txbx>
+                      <wps:bodyPr rot="0" spcFirstLastPara="0" vertOverflow="overflow" horzOverflow="overflow" vert="horz" wrap="square" lIns="0" tIns="0" rIns="0" bIns="0" numCol="1" spcCol="0" rtlCol="0" fromWordArt="0" anchor="t" anchorCtr="0" forceAA="0" compatLnSpc="1">
+                        <a:prstTxWarp prst="textNoShape">
+                          <a:avLst/>
+                        </a:prstTxWarp>
+                        <a:spAutoFit/>
+                      </wps:bodyPr>
+                    </wps:wsp>
+                  </a:graphicData>
+                </a:graphic>
+              </wp:anchor>
+            </w:drawing>
+          </mc:Choice>
+          <mc:Fallback>
+            <w:pict>
+              <v:shape w14:anchorId="7E23BD30" id="_x0000_s1032" type="#_x0000_t202" style="position:absolute;left:0;text-align:left;margin-left:0;margin-top:126.7pt;width:249pt;height:.05pt;z-index:251680768;visibility:visible;mso-wrap-style:square;mso-wrap-distance-left:9pt;mso-wrap-distance-top:0;mso-wrap-distance-right:9pt;mso-wrap-distance-bottom:0;mso-position-horizontal:absolute;mso-position-horizontal-relative:text;mso-position-vertical:absolute;mso-position-vertical-relative:text;v-text-anchor:top" o:gfxdata="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" stroked="f">
+                <v:textbox style="mso-fit-shape-to-text:t" inset="0,0,0,0">
+                  <w:txbxContent>
+                    <w:p>
+                      <w:pPr>
+                        <w:pStyle w:val="Descripcin"/>
+                        <w:rPr>
+                          <w:noProof/>
+                          <w:sz w:val="22"/>
+                          <w:szCs w:val="22"/>
+                        </w:rPr>
+                      </w:pPr>
+                      <w:r>
+                        <w:t xml:space="preserve">Ilustración </w:t>
+                      </w:r>
+                      <w:fldSimple w:instr=" SEQ Ilustración \* ARABIC ">
+                        <w:r>
+                          <w:rPr>
+                            <w:noProof/>
+                          </w:rPr>
+                          <w:t>22</w:t>
+                        </w:r>
+                      </w:fldSimple>
+                      <w:r>
+                        <w:t xml:space="preserve"> Resultado</w:t>
+                      </w:r>
+                    </w:p>
+                  </w:txbxContent>
+                </v:textbox>
+                <w10:wrap type="topAndBottom"/>
+              </v:shape>
+            </w:pict>
+          </mc:Fallback>
+        </mc:AlternateContent>
+      </w:r>
+      <w:r>
+        <w:rPr>
+          <w:noProof/>
+        </w:rPr>
+        <w:drawing>
+          <wp:anchor distT="0" distB="0" distL="114300" distR="114300" simplePos="0" relativeHeight="251678720" behindDoc="0" locked="0" layoutInCell="1" allowOverlap="1" wp14:anchorId="4FD36C31" wp14:editId="44BFF412">
+            <wp:simplePos x="0" y="0"/>
+            <wp:positionH relativeFrom="column">
+              <wp:posOffset>0</wp:posOffset>
+            </wp:positionH>
+            <wp:positionV relativeFrom="paragraph">
+              <wp:posOffset>266065</wp:posOffset>
+            </wp:positionV>
+            <wp:extent cx="3162300" cy="1285875"/>
+            <wp:effectExtent l="0" t="0" r="0" b="9525"/>
+            <wp:wrapTopAndBottom/>
+            <wp:docPr id="876983764" name="Imagen 1" descr="Interfaz de usuario gráfica, Texto, Aplicación&#10;&#10;El contenido generado por IA puede ser incorrecto."/>
+            <wp:cNvGraphicFramePr>
+              <a:graphicFrameLocks xmlns:a="http://schemas.openxmlformats.org/drawingml/2006/main" noChangeAspect="1"/>
+            </wp:cNvGraphicFramePr>
+            <a:graphic xmlns:a="http://schemas.openxmlformats.org/drawingml/2006/main">
+              <a:graphicData uri="http://schemas.openxmlformats.org/drawingml/2006/picture">
+                <pic:pic xmlns:pic="http://schemas.openxmlformats.org/drawingml/2006/picture">
+                  <pic:nvPicPr>
+                    <pic:cNvPr id="876983764" name="Imagen 1" descr="Interfaz de usuario gráfica, Texto, Aplicación&#10;&#10;El contenido generado por IA puede ser incorrecto."/>
+                    <pic:cNvPicPr/>
+                  </pic:nvPicPr>
+                  <pic:blipFill>
+                    <a:blip r:embed="rId30"/>
+                    <a:stretch>
+                      <a:fillRect/>
+                    </a:stretch>
+                  </pic:blipFill>
+                  <pic:spPr>
+                    <a:xfrm>
+                      <a:off x="0" y="0"/>
+                      <a:ext cx="3162300" cy="1285875"/>
+                    </a:xfrm>
+                    <a:prstGeom prst="rect">
+                      <a:avLst/>
+                    </a:prstGeom>
+                  </pic:spPr>
+                </pic:pic>
+              </a:graphicData>
+            </a:graphic>
+          </wp:anchor>
+        </w:drawing>
+      </w:r>
+    </w:p>
+    <w:p/>
+    <w:p>
+      <w:r>
+        <w:t>Como vemos en la página anterior, se ha cambiado el apellido sin problema.</w:t>
+      </w:r>
+    </w:p>
+    <w:p/>
+    <w:p>
+      <w:r>
+        <w:t xml:space="preserve">Vamos a proceder ahora con la siguiente parte, que es intentar un </w:t>
+      </w:r>
+      <w:proofErr w:type="spellStart"/>
+      <w:r>
+        <w:t>insert</w:t>
+      </w:r>
+      <w:proofErr w:type="spellEnd"/>
+      <w:r>
+        <w:t>.</w:t>
+      </w:r>
+    </w:p>
+    <w:p>
+      <w:r>
+        <w:rPr>
+          <w:noProof/>
+        </w:rPr>
+        <mc:AlternateContent>
+          <mc:Choice Requires="wps">
+            <w:drawing>
+              <wp:anchor distT="0" distB="0" distL="114300" distR="114300" simplePos="0" relativeHeight="251684864" behindDoc="0" locked="0" layoutInCell="1" allowOverlap="1" wp14:anchorId="622349B3" wp14:editId="2260830F">
+                <wp:simplePos x="0" y="0"/>
+                <wp:positionH relativeFrom="column">
+                  <wp:posOffset>0</wp:posOffset>
+                </wp:positionH>
+                <wp:positionV relativeFrom="paragraph">
+                  <wp:posOffset>961390</wp:posOffset>
+                </wp:positionV>
+                <wp:extent cx="5400040" cy="635"/>
+                <wp:effectExtent l="0" t="0" r="0" b="0"/>
+                <wp:wrapTopAndBottom/>
+                <wp:docPr id="1476760680" name="Cuadro de texto 1"/>
+                <wp:cNvGraphicFramePr/>
+                <a:graphic xmlns:a="http://schemas.openxmlformats.org/drawingml/2006/main">
+                  <a:graphicData uri="http://schemas.microsoft.com/office/word/2010/wordprocessingShape">
+                    <wps:wsp>
+                      <wps:cNvSpPr txBox="1"/>
+                      <wps:spPr>
+                        <a:xfrm>
+                          <a:off x="0" y="0"/>
+                          <a:ext cx="5400040" cy="635"/>
+                        </a:xfrm>
+                        <a:prstGeom prst="rect">
+                          <a:avLst/>
+                        </a:prstGeom>
+                        <a:solidFill>
+                          <a:prstClr val="white"/>
+                        </a:solidFill>
+                        <a:ln>
+                          <a:noFill/>
+                        </a:ln>
+                      </wps:spPr>
+                      <wps:txbx>
+                        <w:txbxContent>
+                          <w:p>
+                            <w:pPr>
+                              <w:pStyle w:val="Descripcin"/>
+                              <w:rPr>
+                                <w:noProof/>
+                                <w:sz w:val="22"/>
+                                <w:szCs w:val="22"/>
+                              </w:rPr>
+                            </w:pPr>
+                            <w:r>
+                              <w:t xml:space="preserve">Ilustración </w:t>
+                            </w:r>
+                            <w:fldSimple w:instr=" SEQ Ilustración \* ARABIC ">
+                              <w:r>
+                                <w:rPr>
+                                  <w:noProof/>
+                                </w:rPr>
+                                <w:t>23</w:t>
+                              </w:r>
+                            </w:fldSimple>
+                            <w:r>
+                              <w:t xml:space="preserve"> </w:t>
+                            </w:r>
+                            <w:proofErr w:type="spellStart"/>
+                            <w:r>
+                              <w:t>Insert</w:t>
+                            </w:r>
+                            <w:proofErr w:type="spellEnd"/>
+                            <w:r>
+                              <w:t xml:space="preserve"> tras </w:t>
+                            </w:r>
+                            <w:proofErr w:type="spellStart"/>
+                            <w:r>
+                              <w:t>grant</w:t>
+                            </w:r>
+                            <w:proofErr w:type="spellEnd"/>
+                            <w:r>
+                              <w:t xml:space="preserve"> all</w:t>
+                            </w:r>
+                          </w:p>
+                        </w:txbxContent>
+                      </wps:txbx>
+                      <wps:bodyPr rot="0" spcFirstLastPara="0" vertOverflow="overflow" horzOverflow="overflow" vert="horz" wrap="square" lIns="0" tIns="0" rIns="0" bIns="0" numCol="1" spcCol="0" rtlCol="0" fromWordArt="0" anchor="t" anchorCtr="0" forceAA="0" compatLnSpc="1">
+                        <a:prstTxWarp prst="textNoShape">
+                          <a:avLst/>
+                        </a:prstTxWarp>
+                        <a:spAutoFit/>
+                      </wps:bodyPr>
+                    </wps:wsp>
+                  </a:graphicData>
+                </a:graphic>
+              </wp:anchor>
+            </w:drawing>
+          </mc:Choice>
+          <mc:Fallback>
+            <w:pict>
+              <v:shape w14:anchorId="622349B3" id="_x0000_s1033" type="#_x0000_t202" style="position:absolute;left:0;text-align:left;margin-left:0;margin-top:75.7pt;width:425.2pt;height:.05pt;z-index:251684864;visibility:visible;mso-wrap-style:square;mso-wrap-distance-left:9pt;mso-wrap-distance-top:0;mso-wrap-distance-right:9pt;mso-wrap-distance-bottom:0;mso-position-horizontal:absolute;mso-position-horizontal-relative:text;mso-position-vertical:absolute;mso-position-vertical-relative:text;v-text-anchor:top" o:gfxdata="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" stroked="f">
+                <v:textbox style="mso-fit-shape-to-text:t" inset="0,0,0,0">
+                  <w:txbxContent>
+                    <w:p>
+                      <w:pPr>
+                        <w:pStyle w:val="Descripcin"/>
+                        <w:rPr>
+                          <w:noProof/>
+                          <w:sz w:val="22"/>
+                          <w:szCs w:val="22"/>
+                        </w:rPr>
+                      </w:pPr>
+                      <w:r>
+                        <w:t xml:space="preserve">Ilustración </w:t>
+                      </w:r>
+                      <w:fldSimple w:instr=" SEQ Ilustración \* ARABIC ">
+                        <w:r>
+                          <w:rPr>
+                            <w:noProof/>
+                          </w:rPr>
+                          <w:t>23</w:t>
+                        </w:r>
+                      </w:fldSimple>
+                      <w:r>
+                        <w:t xml:space="preserve"> </w:t>
+                      </w:r>
+                      <w:proofErr w:type="spellStart"/>
+                      <w:r>
+                        <w:t>Insert</w:t>
+                      </w:r>
+                      <w:proofErr w:type="spellEnd"/>
+                      <w:r>
+                        <w:t xml:space="preserve"> tras </w:t>
+                      </w:r>
+                      <w:proofErr w:type="spellStart"/>
+                      <w:r>
+                        <w:t>grant</w:t>
+                      </w:r>
+                      <w:proofErr w:type="spellEnd"/>
+                      <w:r>
+                        <w:t xml:space="preserve"> all</w:t>
+                      </w:r>
+                    </w:p>
+                  </w:txbxContent>
+                </v:textbox>
+                <w10:wrap type="topAndBottom"/>
+              </v:shape>
+            </w:pict>
+          </mc:Fallback>
+        </mc:AlternateContent>
+      </w:r>
+      <w:r>
+        <w:rPr>
+          <w:noProof/>
+        </w:rPr>
+        <w:drawing>
+          <wp:anchor distT="0" distB="0" distL="114300" distR="114300" simplePos="0" relativeHeight="251682816" behindDoc="0" locked="0" layoutInCell="1" allowOverlap="1" wp14:anchorId="360F9D48" wp14:editId="10119924">
+            <wp:simplePos x="0" y="0"/>
+            <wp:positionH relativeFrom="column">
+              <wp:posOffset>0</wp:posOffset>
+            </wp:positionH>
+            <wp:positionV relativeFrom="paragraph">
+              <wp:posOffset>266065</wp:posOffset>
+            </wp:positionV>
+            <wp:extent cx="5400040" cy="638175"/>
+            <wp:effectExtent l="0" t="0" r="0" b="9525"/>
+            <wp:wrapTopAndBottom/>
+            <wp:docPr id="1901948548" name="Imagen 1"/>
+            <wp:cNvGraphicFramePr>
+              <a:graphicFrameLocks xmlns:a="http://schemas.openxmlformats.org/drawingml/2006/main" noChangeAspect="1"/>
+            </wp:cNvGraphicFramePr>
+            <a:graphic xmlns:a="http://schemas.openxmlformats.org/drawingml/2006/main">
+              <a:graphicData uri="http://schemas.openxmlformats.org/drawingml/2006/picture">
+                <pic:pic xmlns:pic="http://schemas.openxmlformats.org/drawingml/2006/picture">
+                  <pic:nvPicPr>
+                    <pic:cNvPr id="1901948548" name=""/>
+                    <pic:cNvPicPr/>
+                  </pic:nvPicPr>
+                  <pic:blipFill>
+                    <a:blip r:embed="rId31"/>
+                    <a:stretch>
+                      <a:fillRect/>
+                    </a:stretch>
+                  </pic:blipFill>
+                  <pic:spPr>
+                    <a:xfrm>
+                      <a:off x="0" y="0"/>
+                      <a:ext cx="5400040" cy="638175"/>
+                    </a:xfrm>
+                    <a:prstGeom prst="rect">
+                      <a:avLst/>
+                    </a:prstGeom>
+                  </pic:spPr>
+                </pic:pic>
+              </a:graphicData>
+            </a:graphic>
+          </wp:anchor>
+        </w:drawing>
+      </w:r>
+    </w:p>
+    <w:p/>
+    <w:p>
+      <w:r>
+        <w:t xml:space="preserve">Ejecutamos el comando y no nos devuelve </w:t>
+      </w:r>
+      <w:proofErr w:type="gramStart"/>
+      <w:r>
+        <w:t xml:space="preserve">ningún </w:t>
+      </w:r>
+      <w:proofErr w:type="spellStart"/>
+      <w:r>
+        <w:t>warning</w:t>
+      </w:r>
+      <w:proofErr w:type="spellEnd"/>
+      <w:proofErr w:type="gramEnd"/>
+      <w:r>
+        <w:t xml:space="preserve"> ni nada parecido, por lo que con un </w:t>
+      </w:r>
+      <w:proofErr w:type="spellStart"/>
+      <w:r>
+        <w:t>select</w:t>
+      </w:r>
+      <w:proofErr w:type="spellEnd"/>
+      <w:r>
+        <w:t xml:space="preserve"> * podemos comprobarlo sin problemas.</w:t>
+      </w:r>
+    </w:p>
+    <w:p>
+      <w:r>
+        <w:rPr>
+          <w:noProof/>
+        </w:rPr>
+        <mc:AlternateContent>
+          <mc:Choice Requires="wps">
+            <w:drawing>
+              <wp:anchor distT="0" distB="0" distL="114300" distR="114300" simplePos="0" relativeHeight="251688960" behindDoc="0" locked="0" layoutInCell="1" allowOverlap="1" wp14:anchorId="4E2E602F" wp14:editId="3F9D8A45">
+                <wp:simplePos x="0" y="0"/>
+                <wp:positionH relativeFrom="column">
+                  <wp:posOffset>0</wp:posOffset>
+                </wp:positionH>
+                <wp:positionV relativeFrom="paragraph">
+                  <wp:posOffset>1961515</wp:posOffset>
+                </wp:positionV>
+                <wp:extent cx="3219450" cy="635"/>
+                <wp:effectExtent l="0" t="0" r="0" b="0"/>
+                <wp:wrapTopAndBottom/>
+                <wp:docPr id="1968048696" name="Cuadro de texto 1"/>
+                <wp:cNvGraphicFramePr/>
+                <a:graphic xmlns:a="http://schemas.openxmlformats.org/drawingml/2006/main">
+                  <a:graphicData uri="http://schemas.microsoft.com/office/word/2010/wordprocessingShape">
+                    <wps:wsp>
+                      <wps:cNvSpPr txBox="1"/>
+                      <wps:spPr>
+                        <a:xfrm>
+                          <a:off x="0" y="0"/>
+                          <a:ext cx="3219450" cy="635"/>
+                        </a:xfrm>
+                        <a:prstGeom prst="rect">
+                          <a:avLst/>
+                        </a:prstGeom>
+                        <a:solidFill>
+                          <a:prstClr val="white"/>
+                        </a:solidFill>
+                        <a:ln>
+                          <a:noFill/>
+                        </a:ln>
+                      </wps:spPr>
+                      <wps:txbx>
+                        <w:txbxContent>
+                          <w:p>
+                            <w:pPr>
+                              <w:pStyle w:val="Descripcin"/>
+                              <w:rPr>
+                                <w:noProof/>
+                                <w:sz w:val="22"/>
+                                <w:szCs w:val="22"/>
+                              </w:rPr>
+                            </w:pPr>
+                            <w:r>
+                              <w:t xml:space="preserve">Ilustración </w:t>
+                            </w:r>
+                            <w:fldSimple w:instr=" SEQ Ilustración \* ARABIC ">
+                              <w:r>
+                                <w:rPr>
+                                  <w:noProof/>
+                                </w:rPr>
+                                <w:t>24</w:t>
+                              </w:r>
+                            </w:fldSimple>
+                            <w:r>
+                              <w:t xml:space="preserve"> Resultado del </w:t>
+                            </w:r>
+                            <w:proofErr w:type="spellStart"/>
+                            <w:r>
+                              <w:t>insert</w:t>
+                            </w:r>
+                            <w:proofErr w:type="spellEnd"/>
+                          </w:p>
+                        </w:txbxContent>
+                      </wps:txbx>
+                      <wps:bodyPr rot="0" spcFirstLastPara="0" vertOverflow="overflow" horzOverflow="overflow" vert="horz" wrap="square" lIns="0" tIns="0" rIns="0" bIns="0" numCol="1" spcCol="0" rtlCol="0" fromWordArt="0" anchor="t" anchorCtr="0" forceAA="0" compatLnSpc="1">
+                        <a:prstTxWarp prst="textNoShape">
+                          <a:avLst/>
+                        </a:prstTxWarp>
+                        <a:spAutoFit/>
+                      </wps:bodyPr>
+                    </wps:wsp>
+                  </a:graphicData>
+                </a:graphic>
+              </wp:anchor>
+            </w:drawing>
+          </mc:Choice>
+          <mc:Fallback>
+            <w:pict>
+              <v:shape w14:anchorId="4E2E602F" id="_x0000_s1034" type="#_x0000_t202" style="position:absolute;left:0;text-align:left;margin-left:0;margin-top:154.45pt;width:253.5pt;height:.05pt;z-index:251688960;visibility:visible;mso-wrap-style:square;mso-wrap-distance-left:9pt;mso-wrap-distance-top:0;mso-wrap-distance-right:9pt;mso-wrap-distance-bottom:0;mso-position-horizontal:absolute;mso-position-horizontal-relative:text;mso-position-vertical:absolute;mso-position-vertical-relative:text;v-text-anchor:top" o:gfxdata="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" stroked="f">
+                <v:textbox style="mso-fit-shape-to-text:t" inset="0,0,0,0">
+                  <w:txbxContent>
+                    <w:p>
+                      <w:pPr>
+                        <w:pStyle w:val="Descripcin"/>
+                        <w:rPr>
+                          <w:noProof/>
+                          <w:sz w:val="22"/>
+                          <w:szCs w:val="22"/>
+                        </w:rPr>
+                      </w:pPr>
+                      <w:r>
+                        <w:t xml:space="preserve">Ilustración </w:t>
+                      </w:r>
+                      <w:fldSimple w:instr=" SEQ Ilustración \* ARABIC ">
+                        <w:r>
+                          <w:rPr>
+                            <w:noProof/>
+                          </w:rPr>
+                          <w:t>24</w:t>
+                        </w:r>
+                      </w:fldSimple>
+                      <w:r>
+                        <w:t xml:space="preserve"> Resultado del </w:t>
+                      </w:r>
+                      <w:proofErr w:type="spellStart"/>
+                      <w:r>
+                        <w:t>insert</w:t>
+                      </w:r>
+                      <w:proofErr w:type="spellEnd"/>
+                    </w:p>
+                  </w:txbxContent>
+                </v:textbox>
+                <w10:wrap type="topAndBottom"/>
+              </v:shape>
+            </w:pict>
+          </mc:Fallback>
+        </mc:AlternateContent>
+      </w:r>
+      <w:r>
+        <w:rPr>
+          <w:noProof/>
+        </w:rPr>
+        <w:drawing>
+          <wp:anchor distT="0" distB="0" distL="114300" distR="114300" simplePos="0" relativeHeight="251686912" behindDoc="0" locked="0" layoutInCell="1" allowOverlap="1" wp14:anchorId="137518E5" wp14:editId="4D732ECC">
+            <wp:simplePos x="0" y="0"/>
+            <wp:positionH relativeFrom="column">
+              <wp:posOffset>0</wp:posOffset>
+            </wp:positionH>
+            <wp:positionV relativeFrom="paragraph">
+              <wp:posOffset>266065</wp:posOffset>
+            </wp:positionV>
+            <wp:extent cx="3219450" cy="1638300"/>
+            <wp:effectExtent l="0" t="0" r="0" b="0"/>
+            <wp:wrapTopAndBottom/>
+            <wp:docPr id="1539689815" name="Imagen 1" descr="Interfaz de usuario gráfica, Tabla&#10;&#10;El contenido generado por IA puede ser incorrecto."/>
+            <wp:cNvGraphicFramePr>
+              <a:graphicFrameLocks xmlns:a="http://schemas.openxmlformats.org/drawingml/2006/main" noChangeAspect="1"/>
+            </wp:cNvGraphicFramePr>
+            <a:graphic xmlns:a="http://schemas.openxmlformats.org/drawingml/2006/main">
+              <a:graphicData uri="http://schemas.openxmlformats.org/drawingml/2006/picture">
+                <pic:pic xmlns:pic="http://schemas.openxmlformats.org/drawingml/2006/picture">
+                  <pic:nvPicPr>
+                    <pic:cNvPr id="1539689815" name="Imagen 1" descr="Interfaz de usuario gráfica, Tabla&#10;&#10;El contenido generado por IA puede ser incorrecto."/>
+                    <pic:cNvPicPr/>
+                  </pic:nvPicPr>
+                  <pic:blipFill>
+                    <a:blip r:embed="rId32"/>
+                    <a:stretch>
+                      <a:fillRect/>
+                    </a:stretch>
+                  </pic:blipFill>
+                  <pic:spPr>
+                    <a:xfrm>
+                      <a:off x="0" y="0"/>
+                      <a:ext cx="3219450" cy="1638300"/>
+                    </a:xfrm>
+                    <a:prstGeom prst="rect">
+                      <a:avLst/>
+                    </a:prstGeom>
+                  </pic:spPr>
+                </pic:pic>
+              </a:graphicData>
+            </a:graphic>
+          </wp:anchor>
+        </w:drawing>
+      </w:r>
+    </w:p>
+    <w:p/>
+    <w:p>
+      <w:r>
+        <w:t xml:space="preserve">Como podemos comprobar, hemos podido realizar el </w:t>
+      </w:r>
+      <w:proofErr w:type="spellStart"/>
+      <w:r>
+        <w:t>insert</w:t>
+      </w:r>
+      <w:proofErr w:type="spellEnd"/>
+      <w:r>
+        <w:t xml:space="preserve"> sin problemas, por lo que ahora tenemos un alumno más.</w:t>
+      </w:r>
+    </w:p>
+    <w:p/>
+    <w:p/>
+    <w:p/>
+    <w:p>
+      <w:r>
+        <w:br w:type="page"/>
+      </w:r>
+    </w:p>
+    <w:p/>
+    <w:p>
+      <w:pPr>
+        <w:pStyle w:val="Ttulo1"/>
+      </w:pPr>
+      <w:r>
+        <w:t>ROLES</w:t>
+      </w:r>
+    </w:p>
+    <w:p/>
+    <w:p>
+      <w:r>
+        <w:t>Vamos ahora a la última parte, los roles. Sigamos el enunciado haciendo lo que se nos indica.</w:t>
+      </w:r>
+    </w:p>
+    <w:p/>
+    <w:p>
+      <w:r>
+        <w:t xml:space="preserve">Lo primero que voy a hacer, ya que ahora el usuario </w:t>
+      </w:r>
+      <w:proofErr w:type="spellStart"/>
+      <w:r>
+        <w:t>decroly</w:t>
+      </w:r>
+      <w:proofErr w:type="spellEnd"/>
+      <w:r>
+        <w:t xml:space="preserve"> tiene todos los privilegios, es probar si puedo hacer esta parte con </w:t>
+      </w:r>
+      <w:proofErr w:type="spellStart"/>
+      <w:r>
+        <w:t>el</w:t>
+      </w:r>
+      <w:proofErr w:type="spellEnd"/>
+      <w:r>
+        <w:t>.</w:t>
+      </w:r>
+    </w:p>
+    <w:p>
+      <w:r>
+        <w:t xml:space="preserve">Se nos indica que creemos un usuario alumno con </w:t>
+      </w:r>
+      <w:proofErr w:type="spellStart"/>
+      <w:r>
+        <w:t>pass</w:t>
+      </w:r>
+      <w:proofErr w:type="spellEnd"/>
+      <w:r>
+        <w:t xml:space="preserve"> alumno.</w:t>
+      </w:r>
+    </w:p>
+    <w:p/>
+    <w:p>
+      <w:r>
+        <w:rPr>
+          <w:noProof/>
+        </w:rPr>
+        <mc:AlternateContent>
+          <mc:Choice Requires="wps">
+            <w:drawing>
+              <wp:anchor distT="0" distB="0" distL="114300" distR="114300" simplePos="0" relativeHeight="251693056" behindDoc="0" locked="0" layoutInCell="1" allowOverlap="1" wp14:anchorId="45F1D029" wp14:editId="44DB9B8F">
+                <wp:simplePos x="0" y="0"/>
+                <wp:positionH relativeFrom="column">
+                  <wp:posOffset>0</wp:posOffset>
+                </wp:positionH>
+                <wp:positionV relativeFrom="paragraph">
+                  <wp:posOffset>1026795</wp:posOffset>
+                </wp:positionV>
+                <wp:extent cx="5400040" cy="635"/>
+                <wp:effectExtent l="0" t="0" r="0" b="0"/>
+                <wp:wrapTopAndBottom/>
+                <wp:docPr id="1973593829" name="Cuadro de texto 1"/>
+                <wp:cNvGraphicFramePr/>
+                <a:graphic xmlns:a="http://schemas.openxmlformats.org/drawingml/2006/main">
+                  <a:graphicData uri="http://schemas.microsoft.com/office/word/2010/wordprocessingShape">
+                    <wps:wsp>
+                      <wps:cNvSpPr txBox="1"/>
+                      <wps:spPr>
+                        <a:xfrm>
+                          <a:off x="0" y="0"/>
+                          <a:ext cx="5400040" cy="635"/>
+                        </a:xfrm>
+                        <a:prstGeom prst="rect">
+                          <a:avLst/>
+                        </a:prstGeom>
+                        <a:solidFill>
+                          <a:prstClr val="white"/>
+                        </a:solidFill>
+                        <a:ln>
+                          <a:noFill/>
+                        </a:ln>
+                      </wps:spPr>
+                      <wps:txbx>
+                        <w:txbxContent>
+                          <w:p>
+                            <w:pPr>
+                              <w:pStyle w:val="Descripcin"/>
+                              <w:rPr>
+                                <w:noProof/>
+                                <w:sz w:val="22"/>
+                                <w:szCs w:val="22"/>
+                              </w:rPr>
+                            </w:pPr>
+                            <w:r>
+                              <w:t xml:space="preserve">Ilustración </w:t>
+                            </w:r>
+                            <w:fldSimple w:instr=" SEQ Ilustración \* ARABIC ">
+                              <w:r>
+                                <w:rPr>
+                                  <w:noProof/>
+                                </w:rPr>
+                                <w:t>25</w:t>
+                              </w:r>
+                            </w:fldSimple>
+                            <w:r>
+                              <w:t xml:space="preserve"> </w:t>
+                            </w:r>
+                            <w:proofErr w:type="spellStart"/>
+                            <w:r>
+                              <w:t>Create</w:t>
+                            </w:r>
+                            <w:proofErr w:type="spellEnd"/>
+                            <w:r>
+                              <w:t xml:space="preserve"> </w:t>
+                            </w:r>
+                            <w:proofErr w:type="spellStart"/>
+                            <w:r>
+                              <w:t>User</w:t>
+                            </w:r>
+                            <w:proofErr w:type="spellEnd"/>
+                          </w:p>
+                        </w:txbxContent>
+                      </wps:txbx>
+                      <wps:bodyPr rot="0" spcFirstLastPara="0" vertOverflow="overflow" horzOverflow="overflow" vert="horz" wrap="square" lIns="0" tIns="0" rIns="0" bIns="0" numCol="1" spcCol="0" rtlCol="0" fromWordArt="0" anchor="t" anchorCtr="0" forceAA="0" compatLnSpc="1">
+                        <a:prstTxWarp prst="textNoShape">
+                          <a:avLst/>
+                        </a:prstTxWarp>
+                        <a:spAutoFit/>
+                      </wps:bodyPr>
+                    </wps:wsp>
+                  </a:graphicData>
+                </a:graphic>
+              </wp:anchor>
+            </w:drawing>
+          </mc:Choice>
+          <mc:Fallback>
+            <w:pict>
+              <v:shape w14:anchorId="45F1D029" id="_x0000_s1035" type="#_x0000_t202" style="position:absolute;left:0;text-align:left;margin-left:0;margin-top:80.85pt;width:425.2pt;height:.05pt;z-index:251693056;visibility:visible;mso-wrap-style:square;mso-wrap-distance-left:9pt;mso-wrap-distance-top:0;mso-wrap-distance-right:9pt;mso-wrap-distance-bottom:0;mso-position-horizontal:absolute;mso-position-horizontal-relative:text;mso-position-vertical:absolute;mso-position-vertical-relative:text;v-text-anchor:top" o:gfxdata="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" stroked="f">
+                <v:textbox style="mso-fit-shape-to-text:t" inset="0,0,0,0">
+                  <w:txbxContent>
+                    <w:p>
+                      <w:pPr>
+                        <w:pStyle w:val="Descripcin"/>
+                        <w:rPr>
+                          <w:noProof/>
+                          <w:sz w:val="22"/>
+                          <w:szCs w:val="22"/>
+                        </w:rPr>
+                      </w:pPr>
+                      <w:r>
+                        <w:t xml:space="preserve">Ilustración </w:t>
+                      </w:r>
+                      <w:fldSimple w:instr=" SEQ Ilustración \* ARABIC ">
+                        <w:r>
+                          <w:rPr>
+                            <w:noProof/>
+                          </w:rPr>
+                          <w:t>25</w:t>
+                        </w:r>
+                      </w:fldSimple>
+                      <w:r>
+                        <w:t xml:space="preserve"> </w:t>
+                      </w:r>
+                      <w:proofErr w:type="spellStart"/>
+                      <w:r>
+                        <w:t>Create</w:t>
+                      </w:r>
+                      <w:proofErr w:type="spellEnd"/>
+                      <w:r>
+                        <w:t xml:space="preserve"> </w:t>
+                      </w:r>
+                      <w:proofErr w:type="spellStart"/>
+                      <w:r>
+                        <w:t>User</w:t>
+                      </w:r>
+                      <w:proofErr w:type="spellEnd"/>
+                    </w:p>
+                  </w:txbxContent>
+                </v:textbox>
+                <w10:wrap type="topAndBottom"/>
+              </v:shape>
+            </w:pict>
+          </mc:Fallback>
+        </mc:AlternateContent>
+      </w:r>
+      <w:r>
+        <w:rPr>
+          <w:noProof/>
+        </w:rPr>
+        <w:drawing>
+          <wp:anchor distT="0" distB="0" distL="114300" distR="114300" simplePos="0" relativeHeight="251691008" behindDoc="0" locked="0" layoutInCell="1" allowOverlap="1" wp14:anchorId="67249A68" wp14:editId="73A868EA">
+            <wp:simplePos x="0" y="0"/>
+            <wp:positionH relativeFrom="column">
+              <wp:posOffset>0</wp:posOffset>
+            </wp:positionH>
+            <wp:positionV relativeFrom="paragraph">
+              <wp:posOffset>261620</wp:posOffset>
+            </wp:positionV>
+            <wp:extent cx="5400040" cy="708025"/>
+            <wp:effectExtent l="0" t="0" r="0" b="0"/>
+            <wp:wrapTopAndBottom/>
+            <wp:docPr id="1858049044" name="Imagen 1" descr="Interfaz de usuario gráfica, Texto, Aplicación&#10;&#10;El contenido generado por IA puede ser incorrecto."/>
+            <wp:cNvGraphicFramePr>
+              <a:graphicFrameLocks xmlns:a="http://schemas.openxmlformats.org/drawingml/2006/main" noChangeAspect="1"/>
+            </wp:cNvGraphicFramePr>
+            <a:graphic xmlns:a="http://schemas.openxmlformats.org/drawingml/2006/main">
+              <a:graphicData uri="http://schemas.openxmlformats.org/drawingml/2006/picture">
+                <pic:pic xmlns:pic="http://schemas.openxmlformats.org/drawingml/2006/picture">
+                  <pic:nvPicPr>
+                    <pic:cNvPr id="1858049044" name="Imagen 1" descr="Interfaz de usuario gráfica, Texto, Aplicación&#10;&#10;El contenido generado por IA puede ser incorrecto."/>
+                    <pic:cNvPicPr/>
+                  </pic:nvPicPr>
+                  <pic:blipFill>
+                    <a:blip r:embed="rId33"/>
+                    <a:stretch>
+                      <a:fillRect/>
+                    </a:stretch>
+                  </pic:blipFill>
+                  <pic:spPr>
+                    <a:xfrm>
+                      <a:off x="0" y="0"/>
+                      <a:ext cx="5400040" cy="708025"/>
+                    </a:xfrm>
+                    <a:prstGeom prst="rect">
+                      <a:avLst/>
+                    </a:prstGeom>
+                  </pic:spPr>
+                </pic:pic>
+              </a:graphicData>
+            </a:graphic>
+          </wp:anchor>
+        </w:drawing>
+      </w:r>
+    </w:p>
+    <w:p/>
+    <w:p>
+      <w:r>
+        <w:t>En principio sin problema, inserto ahora la captura del log.</w:t>
+      </w:r>
+    </w:p>
+    <w:p>
+      <w:r>
+        <w:rPr>
+          <w:noProof/>
+        </w:rPr>
+        <mc:AlternateContent>
+          <mc:Choice Requires="wps">
+            <w:drawing>
+              <wp:anchor distT="0" distB="0" distL="114300" distR="114300" simplePos="0" relativeHeight="251697152" behindDoc="0" locked="0" layoutInCell="1" allowOverlap="1" wp14:anchorId="580F9975" wp14:editId="39C979B4">
+                <wp:simplePos x="0" y="0"/>
+                <wp:positionH relativeFrom="column">
+                  <wp:posOffset>0</wp:posOffset>
+                </wp:positionH>
+                <wp:positionV relativeFrom="paragraph">
+                  <wp:posOffset>579755</wp:posOffset>
+                </wp:positionV>
+                <wp:extent cx="5400040" cy="635"/>
+                <wp:effectExtent l="0" t="0" r="0" b="0"/>
+                <wp:wrapTopAndBottom/>
+                <wp:docPr id="1458205621" name="Cuadro de texto 1"/>
+                <wp:cNvGraphicFramePr/>
+                <a:graphic xmlns:a="http://schemas.openxmlformats.org/drawingml/2006/main">
+                  <a:graphicData uri="http://schemas.microsoft.com/office/word/2010/wordprocessingShape">
+                    <wps:wsp>
+                      <wps:cNvSpPr txBox="1"/>
+                      <wps:spPr>
+                        <a:xfrm>
+                          <a:off x="0" y="0"/>
+                          <a:ext cx="5400040" cy="635"/>
+                        </a:xfrm>
+                        <a:prstGeom prst="rect">
+                          <a:avLst/>
+                        </a:prstGeom>
+                        <a:solidFill>
+                          <a:prstClr val="white"/>
+                        </a:solidFill>
+                        <a:ln>
+                          <a:noFill/>
+                        </a:ln>
+                      </wps:spPr>
+                      <wps:txbx>
+                        <w:txbxContent>
+                          <w:p>
+                            <w:pPr>
+                              <w:pStyle w:val="Descripcin"/>
+                              <w:rPr>
+                                <w:noProof/>
+                                <w:sz w:val="22"/>
+                                <w:szCs w:val="22"/>
+                              </w:rPr>
+                            </w:pPr>
+                            <w:r>
+                              <w:t xml:space="preserve">Ilustración </w:t>
+                            </w:r>
+                            <w:fldSimple w:instr=" SEQ Ilustración \* ARABIC ">
+                              <w:r>
+                                <w:rPr>
+                                  <w:noProof/>
+                                </w:rPr>
+                                <w:t>26</w:t>
+                              </w:r>
+                            </w:fldSimple>
+                            <w:r>
+                              <w:t xml:space="preserve"> Muestra del Output</w:t>
+                            </w:r>
+                          </w:p>
+                        </w:txbxContent>
+                      </wps:txbx>
+                      <wps:bodyPr rot="0" spcFirstLastPara="0" vertOverflow="overflow" horzOverflow="overflow" vert="horz" wrap="square" lIns="0" tIns="0" rIns="0" bIns="0" numCol="1" spcCol="0" rtlCol="0" fromWordArt="0" anchor="t" anchorCtr="0" forceAA="0" compatLnSpc="1">
+                        <a:prstTxWarp prst="textNoShape">
+                          <a:avLst/>
+                        </a:prstTxWarp>
+                        <a:spAutoFit/>
+                      </wps:bodyPr>
+                    </wps:wsp>
+                  </a:graphicData>
+                </a:graphic>
+              </wp:anchor>
+            </w:drawing>
+          </mc:Choice>
+          <mc:Fallback>
+            <w:pict>
+              <v:shape w14:anchorId="580F9975" id="_x0000_s1036" type="#_x0000_t202" style="position:absolute;left:0;text-align:left;margin-left:0;margin-top:45.65pt;width:425.2pt;height:.05pt;z-index:251697152;visibility:visible;mso-wrap-style:square;mso-wrap-distance-left:9pt;mso-wrap-distance-top:0;mso-wrap-distance-right:9pt;mso-wrap-distance-bottom:0;mso-position-horizontal:absolute;mso-position-horizontal-relative:text;mso-position-vertical:absolute;mso-position-vertical-relative:text;v-text-anchor:top" o:gfxdata="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" stroked="f">
+                <v:textbox style="mso-fit-shape-to-text:t" inset="0,0,0,0">
+                  <w:txbxContent>
+                    <w:p>
+                      <w:pPr>
+                        <w:pStyle w:val="Descripcin"/>
+                        <w:rPr>
+                          <w:noProof/>
+                          <w:sz w:val="22"/>
+                          <w:szCs w:val="22"/>
+                        </w:rPr>
+                      </w:pPr>
+                      <w:r>
+                        <w:t xml:space="preserve">Ilustración </w:t>
+                      </w:r>
+                      <w:fldSimple w:instr=" SEQ Ilustración \* ARABIC ">
+                        <w:r>
+                          <w:rPr>
+                            <w:noProof/>
+                          </w:rPr>
+                          <w:t>26</w:t>
+                        </w:r>
+                      </w:fldSimple>
+                      <w:r>
+                        <w:t xml:space="preserve"> Muestra del Output</w:t>
+                      </w:r>
+                    </w:p>
+                  </w:txbxContent>
+                </v:textbox>
+                <w10:wrap type="topAndBottom"/>
+              </v:shape>
+            </w:pict>
+          </mc:Fallback>
+        </mc:AlternateContent>
+      </w:r>
+      <w:r>
+        <w:rPr>
+          <w:noProof/>
+        </w:rPr>
+        <w:drawing>
+          <wp:anchor distT="0" distB="0" distL="114300" distR="114300" simplePos="0" relativeHeight="251695104" behindDoc="0" locked="0" layoutInCell="1" allowOverlap="1" wp14:anchorId="3697D76F" wp14:editId="7A308507">
+            <wp:simplePos x="0" y="0"/>
+            <wp:positionH relativeFrom="column">
+              <wp:posOffset>0</wp:posOffset>
+            </wp:positionH>
+            <wp:positionV relativeFrom="paragraph">
+              <wp:posOffset>266700</wp:posOffset>
+            </wp:positionV>
+            <wp:extent cx="5400040" cy="255905"/>
+            <wp:effectExtent l="0" t="0" r="0" b="0"/>
+            <wp:wrapTopAndBottom/>
+            <wp:docPr id="609789370" name="Imagen 1"/>
+            <wp:cNvGraphicFramePr>
+              <a:graphicFrameLocks xmlns:a="http://schemas.openxmlformats.org/drawingml/2006/main" noChangeAspect="1"/>
+            </wp:cNvGraphicFramePr>
+            <a:graphic xmlns:a="http://schemas.openxmlformats.org/drawingml/2006/main">
+              <a:graphicData uri="http://schemas.openxmlformats.org/drawingml/2006/picture">
+                <pic:pic xmlns:pic="http://schemas.openxmlformats.org/drawingml/2006/picture">
+                  <pic:nvPicPr>
+                    <pic:cNvPr id="609789370" name=""/>
+                    <pic:cNvPicPr/>
+                  </pic:nvPicPr>
+                  <pic:blipFill>
+                    <a:blip r:embed="rId34"/>
+                    <a:stretch>
+                      <a:fillRect/>
+                    </a:stretch>
+                  </pic:blipFill>
+                  <pic:spPr>
+                    <a:xfrm>
+                      <a:off x="0" y="0"/>
+                      <a:ext cx="5400040" cy="255905"/>
+                    </a:xfrm>
+                    <a:prstGeom prst="rect">
+                      <a:avLst/>
+                    </a:prstGeom>
+                  </pic:spPr>
+                </pic:pic>
+              </a:graphicData>
+            </a:graphic>
+          </wp:anchor>
+        </w:drawing>
+      </w:r>
+    </w:p>
+    <w:p/>
+    <w:p>
+      <w:r>
+        <w:t xml:space="preserve">Aquí tenemos la confirmación de que ahora, con el usuario </w:t>
+      </w:r>
+      <w:proofErr w:type="spellStart"/>
+      <w:r>
+        <w:t>decroly</w:t>
+      </w:r>
+      <w:proofErr w:type="spellEnd"/>
+      <w:r>
+        <w:t xml:space="preserve"> también podemos ejecutar tareas administrativas de la BD.</w:t>
+      </w:r>
+    </w:p>
+    <w:p/>
+    <w:p>
+      <w:r>
+        <w:t>Ahora el ejercicio nos pide que creemos un rol llamado usuarios.</w:t>
+      </w:r>
+    </w:p>
+    <w:p/>
+    <w:p>
+      <w:r>
+        <w:rPr>
+          <w:noProof/>
+        </w:rPr>
+        <mc:AlternateContent>
+          <mc:Choice Requires="wps">
+            <w:drawing>
+              <wp:anchor distT="0" distB="0" distL="114300" distR="114300" simplePos="0" relativeHeight="251701248" behindDoc="0" locked="0" layoutInCell="1" allowOverlap="1" wp14:anchorId="621C8A3B" wp14:editId="4A146F75">
+                <wp:simplePos x="0" y="0"/>
+                <wp:positionH relativeFrom="column">
+                  <wp:posOffset>0</wp:posOffset>
+                </wp:positionH>
+                <wp:positionV relativeFrom="paragraph">
+                  <wp:posOffset>938530</wp:posOffset>
+                </wp:positionV>
+                <wp:extent cx="4143375" cy="635"/>
+                <wp:effectExtent l="0" t="0" r="0" b="0"/>
+                <wp:wrapTopAndBottom/>
+                <wp:docPr id="155546967" name="Cuadro de texto 1"/>
+                <wp:cNvGraphicFramePr/>
+                <a:graphic xmlns:a="http://schemas.openxmlformats.org/drawingml/2006/main">
+                  <a:graphicData uri="http://schemas.microsoft.com/office/word/2010/wordprocessingShape">
+                    <wps:wsp>
+                      <wps:cNvSpPr txBox="1"/>
+                      <wps:spPr>
+                        <a:xfrm>
+                          <a:off x="0" y="0"/>
+                          <a:ext cx="4143375" cy="635"/>
+                        </a:xfrm>
+                        <a:prstGeom prst="rect">
+                          <a:avLst/>
+                        </a:prstGeom>
+                        <a:solidFill>
+                          <a:prstClr val="white"/>
+                        </a:solidFill>
+                        <a:ln>
+                          <a:noFill/>
+                        </a:ln>
+                      </wps:spPr>
+                      <wps:txbx>
+                        <w:txbxContent>
+                          <w:p>
+                            <w:pPr>
+                              <w:pStyle w:val="Descripcin"/>
+                              <w:rPr>
+                                <w:noProof/>
+                                <w:sz w:val="22"/>
+                                <w:szCs w:val="22"/>
+                              </w:rPr>
+                            </w:pPr>
+                            <w:r>
+                              <w:t xml:space="preserve">Ilustración </w:t>
+                            </w:r>
+                            <w:fldSimple w:instr=" SEQ Ilustración \* ARABIC ">
+                              <w:r>
+                                <w:rPr>
+                                  <w:noProof/>
+                                </w:rPr>
+                                <w:t>27</w:t>
+                              </w:r>
+                            </w:fldSimple>
+                            <w:r>
+                              <w:t xml:space="preserve"> Creación de un rol</w:t>
+                            </w:r>
+                          </w:p>
+                        </w:txbxContent>
+                      </wps:txbx>
+                      <wps:bodyPr rot="0" spcFirstLastPara="0" vertOverflow="overflow" horzOverflow="overflow" vert="horz" wrap="square" lIns="0" tIns="0" rIns="0" bIns="0" numCol="1" spcCol="0" rtlCol="0" fromWordArt="0" anchor="t" anchorCtr="0" forceAA="0" compatLnSpc="1">
+                        <a:prstTxWarp prst="textNoShape">
+                          <a:avLst/>
+                        </a:prstTxWarp>
+                        <a:spAutoFit/>
+                      </wps:bodyPr>
+                    </wps:wsp>
+                  </a:graphicData>
+                </a:graphic>
+              </wp:anchor>
+            </w:drawing>
+          </mc:Choice>
+          <mc:Fallback>
+            <w:pict>
+              <v:shape w14:anchorId="621C8A3B" id="_x0000_s1037" type="#_x0000_t202" style="position:absolute;left:0;text-align:left;margin-left:0;margin-top:73.9pt;width:326.25pt;height:.05pt;z-index:251701248;visibility:visible;mso-wrap-style:square;mso-wrap-distance-left:9pt;mso-wrap-distance-top:0;mso-wrap-distance-right:9pt;mso-wrap-distance-bottom:0;mso-position-horizontal:absolute;mso-position-horizontal-relative:text;mso-position-vertical:absolute;mso-position-vertical-relative:text;v-text-anchor:top" o:gfxdata="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" stroked="f">
+                <v:textbox style="mso-fit-shape-to-text:t" inset="0,0,0,0">
+                  <w:txbxContent>
+                    <w:p>
+                      <w:pPr>
+                        <w:pStyle w:val="Descripcin"/>
+                        <w:rPr>
+                          <w:noProof/>
+                          <w:sz w:val="22"/>
+                          <w:szCs w:val="22"/>
+                        </w:rPr>
+                      </w:pPr>
+                      <w:r>
+                        <w:t xml:space="preserve">Ilustración </w:t>
+                      </w:r>
+                      <w:fldSimple w:instr=" SEQ Ilustración \* ARABIC ">
+                        <w:r>
+                          <w:rPr>
+                            <w:noProof/>
+                          </w:rPr>
+                          <w:t>27</w:t>
+                        </w:r>
+                      </w:fldSimple>
+                      <w:r>
+                        <w:t xml:space="preserve"> Creación de un rol</w:t>
+                      </w:r>
+                    </w:p>
+                  </w:txbxContent>
+                </v:textbox>
+                <w10:wrap type="topAndBottom"/>
+              </v:shape>
+            </w:pict>
+          </mc:Fallback>
+        </mc:AlternateContent>
+      </w:r>
+      <w:r>
+        <w:rPr>
+          <w:noProof/>
+        </w:rPr>
+        <w:drawing>
+          <wp:anchor distT="0" distB="0" distL="114300" distR="114300" simplePos="0" relativeHeight="251699200" behindDoc="0" locked="0" layoutInCell="1" allowOverlap="1" wp14:anchorId="03B2B410" wp14:editId="528D3EDA">
+            <wp:simplePos x="0" y="0"/>
+            <wp:positionH relativeFrom="column">
+              <wp:posOffset>0</wp:posOffset>
+            </wp:positionH>
+            <wp:positionV relativeFrom="paragraph">
+              <wp:posOffset>262255</wp:posOffset>
+            </wp:positionV>
+            <wp:extent cx="4143375" cy="619125"/>
+            <wp:effectExtent l="0" t="0" r="9525" b="9525"/>
+            <wp:wrapTopAndBottom/>
+            <wp:docPr id="1648840857" name="Imagen 1" descr="Interfaz de usuario gráfica&#10;&#10;El contenido generado por IA puede ser incorrecto."/>
+            <wp:cNvGraphicFramePr>
+              <a:graphicFrameLocks xmlns:a="http://schemas.openxmlformats.org/drawingml/2006/main" noChangeAspect="1"/>
+            </wp:cNvGraphicFramePr>
+            <a:graphic xmlns:a="http://schemas.openxmlformats.org/drawingml/2006/main">
+              <a:graphicData uri="http://schemas.openxmlformats.org/drawingml/2006/picture">
+                <pic:pic xmlns:pic="http://schemas.openxmlformats.org/drawingml/2006/picture">
+                  <pic:nvPicPr>
+                    <pic:cNvPr id="1648840857" name="Imagen 1" descr="Interfaz de usuario gráfica&#10;&#10;El contenido generado por IA puede ser incorrecto."/>
+                    <pic:cNvPicPr/>
+                  </pic:nvPicPr>
+                  <pic:blipFill>
+                    <a:blip r:embed="rId35"/>
+                    <a:stretch>
+                      <a:fillRect/>
+                    </a:stretch>
+                  </pic:blipFill>
+                  <pic:spPr>
+                    <a:xfrm>
+                      <a:off x="0" y="0"/>
+                      <a:ext cx="4143375" cy="619125"/>
+                    </a:xfrm>
+                    <a:prstGeom prst="rect">
+                      <a:avLst/>
+                    </a:prstGeom>
+                  </pic:spPr>
+                </pic:pic>
+              </a:graphicData>
+            </a:graphic>
+          </wp:anchor>
+        </w:drawing>
+      </w:r>
+    </w:p>
+    <w:p/>
+    <w:p>
+      <w:r>
+        <w:t>De nuevo sin problemas, creamos el rol.</w:t>
+      </w:r>
+    </w:p>
+    <w:p>
+      <w:r>
+        <w:br w:type="page"/>
+      </w:r>
+    </w:p>
+    <w:p/>
+    <w:p/>
+    <w:p/>
+    <w:p/>
     <w:sectPr>
-      <w:headerReference w:type="default" r:id="rId26"/>
-      <w:footerReference w:type="default" r:id="rId27"/>
+      <w:headerReference w:type="default" r:id="rId36"/>
+      <w:footerReference w:type="default" r:id="rId37"/>
       <w:pgSz w:w="11906" w:h="16838"/>
       <w:pgMar w:top="1417" w:right="1701" w:bottom="1417" w:left="1701" w:header="708" w:footer="708" w:gutter="0"/>
       <w:pgNumType w:start="0"/>
@@ -4574,7 +6690,7 @@
 </file>
 
 <file path=word/endnotes.xml><?xml version="1.0" encoding="utf-8"?>
-<w:endnotes xmlns:wpc="http://schemas.microsoft.com/office/word/2010/wordprocessingCanvas" xmlns:cx="http://schemas.microsoft.com/office/drawing/2014/chartex" xmlns:mc="http://schemas.openxmlformats.org/markup-compatibility/2006" xmlns:o="urn:schemas-microsoft-com:office:office" xmlns:r="http://schemas.openxmlformats.org/officeDocument/2006/relationships" xmlns:m="http://schemas.openxmlformats.org/officeDocument/2006/math" xmlns:v="urn:schemas-microsoft-com:vml" xmlns:wp14="http://schemas.microsoft.com/office/word/2010/wordprocessingDrawing" xmlns:wp="http://schemas.openxmlformats.org/drawingml/2006/wordprocessingDrawing" xmlns:w10="urn:schemas-microsoft-com:office:word" xmlns:w="http://schemas.openxmlformats.org/wordprocessingml/2006/main" xmlns:w14="http://schemas.microsoft.com/office/word/2010/wordml" xmlns:w15="http://schemas.microsoft.com/office/word/2012/wordml" xmlns:w16se="http://schemas.microsoft.com/office/word/2015/wordml/symex" xmlns:wpg="http://schemas.microsoft.com/office/word/2010/wordprocessingGroup" xmlns:wpi="http://schemas.microsoft.com/office/word/2010/wordprocessingInk" xmlns:wne="http://schemas.microsoft.com/office/word/2006/wordml" xmlns:wps="http://schemas.microsoft.com/office/word/2010/wordprocessingShape" mc:Ignorable="w14 w15 w16se wp14">
+<w:endnotes xmlns:wpc="http://schemas.microsoft.com/office/word/2010/wordprocessingCanvas" xmlns:cx="http://schemas.microsoft.com/office/drawing/2014/chartex" xmlns:cx1="http://schemas.microsoft.com/office/drawing/2015/9/8/chartex" xmlns:cx2="http://schemas.microsoft.com/office/drawing/2015/10/21/chartex" xmlns:cx3="http://schemas.microsoft.com/office/drawing/2016/5/9/chartex" xmlns:cx4="http://schemas.microsoft.com/office/drawing/2016/5/10/chartex" xmlns:cx5="http://schemas.microsoft.com/office/drawing/2016/5/11/chartex" xmlns:cx6="http://schemas.microsoft.com/office/drawing/2016/5/12/chartex" xmlns:cx7="http://schemas.microsoft.com/office/drawing/2016/5/13/chartex" xmlns:cx8="http://schemas.microsoft.com/office/drawing/2016/5/14/chartex" xmlns:mc="http://schemas.openxmlformats.org/markup-compatibility/2006" xmlns:aink="http://schemas.microsoft.com/office/drawing/2016/ink" xmlns:am3d="http://schemas.microsoft.com/office/drawing/2017/model3d" xmlns:o="urn:schemas-microsoft-com:office:office" xmlns:oel="http://schemas.microsoft.com/office/2019/extlst" xmlns:r="http://schemas.openxmlformats.org/officeDocument/2006/relationships" xmlns:m="http://schemas.openxmlformats.org/officeDocument/2006/math" xmlns:v="urn:schemas-microsoft-com:vml" xmlns:wp14="http://schemas.microsoft.com/office/word/2010/wordprocessingDrawing" xmlns:wp="http://schemas.openxmlformats.org/drawingml/2006/wordprocessingDrawing" xmlns:w10="urn:schemas-microsoft-com:office:word" xmlns:w="http://schemas.openxmlformats.org/wordprocessingml/2006/main" xmlns:w14="http://schemas.microsoft.com/office/word/2010/wordml" xmlns:w15="http://schemas.microsoft.com/office/word/2012/wordml" xmlns:w16cex="http://schemas.microsoft.com/office/word/2018/wordml/cex" xmlns:w16cid="http://schemas.microsoft.com/office/word/2016/wordml/cid" xmlns:w16="http://schemas.microsoft.com/office/word/2018/wordml" xmlns:w16du="http://schemas.microsoft.com/office/word/2023/wordml/word16du" xmlns:w16sdtdh="http://schemas.microsoft.com/office/word/2020/wordml/sdtdatahash" xmlns:w16sdtfl="http://schemas.microsoft.com/office/word/2024/wordml/sdtformatlock" xmlns:w16se="http://schemas.microsoft.com/office/word/2015/wordml/symex" xmlns:wpg="http://schemas.microsoft.com/office/word/2010/wordprocessingGroup" xmlns:wpi="http://schemas.microsoft.com/office/word/2010/wordprocessingInk" xmlns:wne="http://schemas.microsoft.com/office/word/2006/wordml" xmlns:wps="http://schemas.microsoft.com/office/word/2010/wordprocessingShape" mc:Ignorable="w14 w15 w16se w16cid w16 w16cex w16sdtdh w16sdtfl w16du wp14">
   <w:endnote w:type="separator" w:id="-1">
     <w:p>
       <w:pPr>
@@ -4599,7 +6715,7 @@
 </file>
 
 <file path=word/footer1.xml><?xml version="1.0" encoding="utf-8"?>
-<w:ftr xmlns:wpc="http://schemas.microsoft.com/office/word/2010/wordprocessingCanvas" xmlns:cx="http://schemas.microsoft.com/office/drawing/2014/chartex" xmlns:mc="http://schemas.openxmlformats.org/markup-compatibility/2006" xmlns:o="urn:schemas-microsoft-com:office:office" xmlns:r="http://schemas.openxmlformats.org/officeDocument/2006/relationships" xmlns:m="http://schemas.openxmlformats.org/officeDocument/2006/math" xmlns:v="urn:schemas-microsoft-com:vml" xmlns:wp14="http://schemas.microsoft.com/office/word/2010/wordprocessingDrawing" xmlns:wp="http://schemas.openxmlformats.org/drawingml/2006/wordprocessingDrawing" xmlns:w10="urn:schemas-microsoft-com:office:word" xmlns:w="http://schemas.openxmlformats.org/wordprocessingml/2006/main" xmlns:w14="http://schemas.microsoft.com/office/word/2010/wordml" xmlns:w15="http://schemas.microsoft.com/office/word/2012/wordml" xmlns:w16se="http://schemas.microsoft.com/office/word/2015/wordml/symex" xmlns:wpg="http://schemas.microsoft.com/office/word/2010/wordprocessingGroup" xmlns:wpi="http://schemas.microsoft.com/office/word/2010/wordprocessingInk" xmlns:wne="http://schemas.microsoft.com/office/word/2006/wordml" xmlns:wps="http://schemas.microsoft.com/office/word/2010/wordprocessingShape" mc:Ignorable="w14 w15 w16se wp14">
+<w:ftr xmlns:wpc="http://schemas.microsoft.com/office/word/2010/wordprocessingCanvas" xmlns:cx="http://schemas.microsoft.com/office/drawing/2014/chartex" xmlns:cx1="http://schemas.microsoft.com/office/drawing/2015/9/8/chartex" xmlns:cx2="http://schemas.microsoft.com/office/drawing/2015/10/21/chartex" xmlns:cx3="http://schemas.microsoft.com/office/drawing/2016/5/9/chartex" xmlns:cx4="http://schemas.microsoft.com/office/drawing/2016/5/10/chartex" xmlns:cx5="http://schemas.microsoft.com/office/drawing/2016/5/11/chartex" xmlns:cx6="http://schemas.microsoft.com/office/drawing/2016/5/12/chartex" xmlns:cx7="http://schemas.microsoft.com/office/drawing/2016/5/13/chartex" xmlns:cx8="http://schemas.microsoft.com/office/drawing/2016/5/14/chartex" xmlns:mc="http://schemas.openxmlformats.org/markup-compatibility/2006" xmlns:aink="http://schemas.microsoft.com/office/drawing/2016/ink" xmlns:am3d="http://schemas.microsoft.com/office/drawing/2017/model3d" xmlns:o="urn:schemas-microsoft-com:office:office" xmlns:oel="http://schemas.microsoft.com/office/2019/extlst" xmlns:r="http://schemas.openxmlformats.org/officeDocument/2006/relationships" xmlns:m="http://schemas.openxmlformats.org/officeDocument/2006/math" xmlns:v="urn:schemas-microsoft-com:vml" xmlns:wp14="http://schemas.microsoft.com/office/word/2010/wordprocessingDrawing" xmlns:wp="http://schemas.openxmlformats.org/drawingml/2006/wordprocessingDrawing" xmlns:w10="urn:schemas-microsoft-com:office:word" xmlns:w="http://schemas.openxmlformats.org/wordprocessingml/2006/main" xmlns:w14="http://schemas.microsoft.com/office/word/2010/wordml" xmlns:w15="http://schemas.microsoft.com/office/word/2012/wordml" xmlns:w16cex="http://schemas.microsoft.com/office/word/2018/wordml/cex" xmlns:w16cid="http://schemas.microsoft.com/office/word/2016/wordml/cid" xmlns:w16="http://schemas.microsoft.com/office/word/2018/wordml" xmlns:w16du="http://schemas.microsoft.com/office/word/2023/wordml/word16du" xmlns:w16sdtdh="http://schemas.microsoft.com/office/word/2020/wordml/sdtdatahash" xmlns:w16sdtfl="http://schemas.microsoft.com/office/word/2024/wordml/sdtformatlock" xmlns:w16se="http://schemas.microsoft.com/office/word/2015/wordml/symex" xmlns:wpg="http://schemas.microsoft.com/office/word/2010/wordprocessingGroup" xmlns:wpi="http://schemas.microsoft.com/office/word/2010/wordprocessingInk" xmlns:wne="http://schemas.microsoft.com/office/word/2006/wordml" xmlns:wps="http://schemas.microsoft.com/office/word/2010/wordprocessingShape" mc:Ignorable="w14 w15 w16se w16cid w16 w16cex w16sdtdh w16sdtfl w16du wp14">
   <w:p>
     <w:pPr>
       <w:pStyle w:val="Piedepgina"/>
@@ -4681,7 +6797,7 @@
             </wp:anchor>
           </w:drawing>
         </mc:Choice>
-        <mc:Fallback xmlns:w16sdtfl="http://schemas.microsoft.com/office/word/2024/wordml/sdtformatlock" xmlns:w16sdtdh="http://schemas.microsoft.com/office/word/2020/wordml/sdtdatahash" xmlns:w16du="http://schemas.microsoft.com/office/word/2023/wordml/word16du" xmlns:w16="http://schemas.microsoft.com/office/word/2018/wordml" xmlns:w16cid="http://schemas.microsoft.com/office/word/2016/wordml/cid" xmlns:w16cex="http://schemas.microsoft.com/office/word/2018/wordml/cex" xmlns:oel="http://schemas.microsoft.com/office/2019/extlst" xmlns:am3d="http://schemas.microsoft.com/office/drawing/2017/model3d" xmlns:aink="http://schemas.microsoft.com/office/drawing/2016/ink" xmlns:cx8="http://schemas.microsoft.com/office/drawing/2016/5/14/chartex" xmlns:cx7="http://schemas.microsoft.com/office/drawing/2016/5/13/chartex" xmlns:cx6="http://schemas.microsoft.com/office/drawing/2016/5/12/chartex" xmlns:cx5="http://schemas.microsoft.com/office/drawing/2016/5/11/chartex" xmlns:cx4="http://schemas.microsoft.com/office/drawing/2016/5/10/chartex" xmlns:cx3="http://schemas.microsoft.com/office/drawing/2016/5/9/chartex" xmlns:cx2="http://schemas.microsoft.com/office/drawing/2015/10/21/chartex" xmlns:cx1="http://schemas.microsoft.com/office/drawing/2015/9/8/chartex">
+        <mc:Fallback>
           <w:pict>
             <v:rect w14:anchorId="7ACF9476" id="Rectángulo 247" o:spid="_x0000_s1026" style="position:absolute;margin-left:0;margin-top:0;width:579.9pt;height:750.3pt;z-index:251662336;visibility:visible;mso-wrap-style:square;mso-width-percent:950;mso-height-percent:950;mso-wrap-distance-left:9pt;mso-wrap-distance-top:0;mso-wrap-distance-right:9pt;mso-wrap-distance-bottom:0;mso-position-horizontal:center;mso-position-horizontal-relative:page;mso-position-vertical:center;mso-position-vertical-relative:page;mso-width-percent:950;mso-height-percent:950;mso-width-relative:page;mso-height-relative:page;v-text-anchor:middle" o:gfxdata="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" filled="f" strokecolor="#0d77c8 [1614]" strokeweight="1.25pt">
               <w10:wrap anchorx="page" anchory="page"/>
@@ -4701,7 +6817,7 @@
 </file>
 
 <file path=word/footnotes.xml><?xml version="1.0" encoding="utf-8"?>
-<w:footnotes xmlns:wpc="http://schemas.microsoft.com/office/word/2010/wordprocessingCanvas" xmlns:cx="http://schemas.microsoft.com/office/drawing/2014/chartex" xmlns:mc="http://schemas.openxmlformats.org/markup-compatibility/2006" xmlns:o="urn:schemas-microsoft-com:office:office" xmlns:r="http://schemas.openxmlformats.org/officeDocument/2006/relationships" xmlns:m="http://schemas.openxmlformats.org/officeDocument/2006/math" xmlns:v="urn:schemas-microsoft-com:vml" xmlns:wp14="http://schemas.microsoft.com/office/word/2010/wordprocessingDrawing" xmlns:wp="http://schemas.openxmlformats.org/drawingml/2006/wordprocessingDrawing" xmlns:w10="urn:schemas-microsoft-com:office:word" xmlns:w="http://schemas.openxmlformats.org/wordprocessingml/2006/main" xmlns:w14="http://schemas.microsoft.com/office/word/2010/wordml" xmlns:w15="http://schemas.microsoft.com/office/word/2012/wordml" xmlns:w16se="http://schemas.microsoft.com/office/word/2015/wordml/symex" xmlns:wpg="http://schemas.microsoft.com/office/word/2010/wordprocessingGroup" xmlns:wpi="http://schemas.microsoft.com/office/word/2010/wordprocessingInk" xmlns:wne="http://schemas.microsoft.com/office/word/2006/wordml" xmlns:wps="http://schemas.microsoft.com/office/word/2010/wordprocessingShape" mc:Ignorable="w14 w15 w16se wp14">
+<w:footnotes xmlns:wpc="http://schemas.microsoft.com/office/word/2010/wordprocessingCanvas" xmlns:cx="http://schemas.microsoft.com/office/drawing/2014/chartex" xmlns:cx1="http://schemas.microsoft.com/office/drawing/2015/9/8/chartex" xmlns:cx2="http://schemas.microsoft.com/office/drawing/2015/10/21/chartex" xmlns:cx3="http://schemas.microsoft.com/office/drawing/2016/5/9/chartex" xmlns:cx4="http://schemas.microsoft.com/office/drawing/2016/5/10/chartex" xmlns:cx5="http://schemas.microsoft.com/office/drawing/2016/5/11/chartex" xmlns:cx6="http://schemas.microsoft.com/office/drawing/2016/5/12/chartex" xmlns:cx7="http://schemas.microsoft.com/office/drawing/2016/5/13/chartex" xmlns:cx8="http://schemas.microsoft.com/office/drawing/2016/5/14/chartex" xmlns:mc="http://schemas.openxmlformats.org/markup-compatibility/2006" xmlns:aink="http://schemas.microsoft.com/office/drawing/2016/ink" xmlns:am3d="http://schemas.microsoft.com/office/drawing/2017/model3d" xmlns:o="urn:schemas-microsoft-com:office:office" xmlns:oel="http://schemas.microsoft.com/office/2019/extlst" xmlns:r="http://schemas.openxmlformats.org/officeDocument/2006/relationships" xmlns:m="http://schemas.openxmlformats.org/officeDocument/2006/math" xmlns:v="urn:schemas-microsoft-com:vml" xmlns:wp14="http://schemas.microsoft.com/office/word/2010/wordprocessingDrawing" xmlns:wp="http://schemas.openxmlformats.org/drawingml/2006/wordprocessingDrawing" xmlns:w10="urn:schemas-microsoft-com:office:word" xmlns:w="http://schemas.openxmlformats.org/wordprocessingml/2006/main" xmlns:w14="http://schemas.microsoft.com/office/word/2010/wordml" xmlns:w15="http://schemas.microsoft.com/office/word/2012/wordml" xmlns:w16cex="http://schemas.microsoft.com/office/word/2018/wordml/cex" xmlns:w16cid="http://schemas.microsoft.com/office/word/2016/wordml/cid" xmlns:w16="http://schemas.microsoft.com/office/word/2018/wordml" xmlns:w16du="http://schemas.microsoft.com/office/word/2023/wordml/word16du" xmlns:w16sdtdh="http://schemas.microsoft.com/office/word/2020/wordml/sdtdatahash" xmlns:w16sdtfl="http://schemas.microsoft.com/office/word/2024/wordml/sdtformatlock" xmlns:w16se="http://schemas.microsoft.com/office/word/2015/wordml/symex" xmlns:wpg="http://schemas.microsoft.com/office/word/2010/wordprocessingGroup" xmlns:wpi="http://schemas.microsoft.com/office/word/2010/wordprocessingInk" xmlns:wne="http://schemas.microsoft.com/office/word/2006/wordml" xmlns:wps="http://schemas.microsoft.com/office/word/2010/wordprocessingShape" mc:Ignorable="w14 w15 w16se w16cid w16 w16cex w16sdtdh w16sdtfl w16du wp14">
   <w:footnote w:type="separator" w:id="-1">
     <w:p>
       <w:pPr>
@@ -4726,7 +6842,7 @@
 </file>
 
 <file path=word/header1.xml><?xml version="1.0" encoding="utf-8"?>
-<w:hdr xmlns:wpc="http://schemas.microsoft.com/office/word/2010/wordprocessingCanvas" xmlns:cx="http://schemas.microsoft.com/office/drawing/2014/chartex" xmlns:mc="http://schemas.openxmlformats.org/markup-compatibility/2006" xmlns:o="urn:schemas-microsoft-com:office:office" xmlns:r="http://schemas.openxmlformats.org/officeDocument/2006/relationships" xmlns:m="http://schemas.openxmlformats.org/officeDocument/2006/math" xmlns:v="urn:schemas-microsoft-com:vml" xmlns:wp14="http://schemas.microsoft.com/office/word/2010/wordprocessingDrawing" xmlns:wp="http://schemas.openxmlformats.org/drawingml/2006/wordprocessingDrawing" xmlns:w10="urn:schemas-microsoft-com:office:word" xmlns:w="http://schemas.openxmlformats.org/wordprocessingml/2006/main" xmlns:w14="http://schemas.microsoft.com/office/word/2010/wordml" xmlns:w15="http://schemas.microsoft.com/office/word/2012/wordml" xmlns:w16se="http://schemas.microsoft.com/office/word/2015/wordml/symex" xmlns:wpg="http://schemas.microsoft.com/office/word/2010/wordprocessingGroup" xmlns:wpi="http://schemas.microsoft.com/office/word/2010/wordprocessingInk" xmlns:wne="http://schemas.microsoft.com/office/word/2006/wordml" xmlns:wps="http://schemas.microsoft.com/office/word/2010/wordprocessingShape" mc:Ignorable="w14 w15 w16se wp14">
+<w:hdr xmlns:wpc="http://schemas.microsoft.com/office/word/2010/wordprocessingCanvas" xmlns:cx="http://schemas.microsoft.com/office/drawing/2014/chartex" xmlns:cx1="http://schemas.microsoft.com/office/drawing/2015/9/8/chartex" xmlns:cx2="http://schemas.microsoft.com/office/drawing/2015/10/21/chartex" xmlns:cx3="http://schemas.microsoft.com/office/drawing/2016/5/9/chartex" xmlns:cx4="http://schemas.microsoft.com/office/drawing/2016/5/10/chartex" xmlns:cx5="http://schemas.microsoft.com/office/drawing/2016/5/11/chartex" xmlns:cx6="http://schemas.microsoft.com/office/drawing/2016/5/12/chartex" xmlns:cx7="http://schemas.microsoft.com/office/drawing/2016/5/13/chartex" xmlns:cx8="http://schemas.microsoft.com/office/drawing/2016/5/14/chartex" xmlns:mc="http://schemas.openxmlformats.org/markup-compatibility/2006" xmlns:aink="http://schemas.microsoft.com/office/drawing/2016/ink" xmlns:am3d="http://schemas.microsoft.com/office/drawing/2017/model3d" xmlns:o="urn:schemas-microsoft-com:office:office" xmlns:oel="http://schemas.microsoft.com/office/2019/extlst" xmlns:r="http://schemas.openxmlformats.org/officeDocument/2006/relationships" xmlns:m="http://schemas.openxmlformats.org/officeDocument/2006/math" xmlns:v="urn:schemas-microsoft-com:vml" xmlns:wp14="http://schemas.microsoft.com/office/word/2010/wordprocessingDrawing" xmlns:wp="http://schemas.openxmlformats.org/drawingml/2006/wordprocessingDrawing" xmlns:w10="urn:schemas-microsoft-com:office:word" xmlns:w="http://schemas.openxmlformats.org/wordprocessingml/2006/main" xmlns:w14="http://schemas.microsoft.com/office/word/2010/wordml" xmlns:w15="http://schemas.microsoft.com/office/word/2012/wordml" xmlns:w16cex="http://schemas.microsoft.com/office/word/2018/wordml/cex" xmlns:w16cid="http://schemas.microsoft.com/office/word/2016/wordml/cid" xmlns:w16="http://schemas.microsoft.com/office/word/2018/wordml" xmlns:w16du="http://schemas.microsoft.com/office/word/2023/wordml/word16du" xmlns:w16sdtdh="http://schemas.microsoft.com/office/word/2020/wordml/sdtdatahash" xmlns:w16sdtfl="http://schemas.microsoft.com/office/word/2024/wordml/sdtformatlock" xmlns:w16se="http://schemas.microsoft.com/office/word/2015/wordml/symex" xmlns:wpg="http://schemas.microsoft.com/office/word/2010/wordprocessingGroup" xmlns:wpi="http://schemas.microsoft.com/office/word/2010/wordprocessingInk" xmlns:wne="http://schemas.microsoft.com/office/word/2006/wordml" xmlns:wps="http://schemas.microsoft.com/office/word/2010/wordprocessingShape" mc:Ignorable="w14 w15 w16se w16cid w16 w16cex w16sdtdh w16sdtfl w16du wp14">
   <w:p>
     <w:pPr>
       <w:pStyle w:val="Encabezado"/>
@@ -4825,13 +6941,13 @@
             </wp:anchor>
           </w:drawing>
         </mc:Choice>
-        <mc:Fallback xmlns:w16sdtfl="http://schemas.microsoft.com/office/word/2024/wordml/sdtformatlock" xmlns:w16sdtdh="http://schemas.microsoft.com/office/word/2020/wordml/sdtdatahash" xmlns:w16du="http://schemas.microsoft.com/office/word/2023/wordml/word16du" xmlns:w16="http://schemas.microsoft.com/office/word/2018/wordml" xmlns:w16cid="http://schemas.microsoft.com/office/word/2016/wordml/cid" xmlns:w16cex="http://schemas.microsoft.com/office/word/2018/wordml/cex" xmlns:oel="http://schemas.microsoft.com/office/2019/extlst" xmlns:am3d="http://schemas.microsoft.com/office/drawing/2017/model3d" xmlns:aink="http://schemas.microsoft.com/office/drawing/2016/ink" xmlns:cx8="http://schemas.microsoft.com/office/drawing/2016/5/14/chartex" xmlns:cx7="http://schemas.microsoft.com/office/drawing/2016/5/13/chartex" xmlns:cx6="http://schemas.microsoft.com/office/drawing/2016/5/12/chartex" xmlns:cx5="http://schemas.microsoft.com/office/drawing/2016/5/11/chartex" xmlns:cx4="http://schemas.microsoft.com/office/drawing/2016/5/10/chartex" xmlns:cx3="http://schemas.microsoft.com/office/drawing/2016/5/9/chartex" xmlns:cx2="http://schemas.microsoft.com/office/drawing/2015/10/21/chartex" xmlns:cx1="http://schemas.microsoft.com/office/drawing/2015/9/8/chartex">
+        <mc:Fallback>
           <w:pict>
             <v:shapetype w14:anchorId="6C426736" id="_x0000_t202" coordsize="21600,21600" o:spt="202" path="m,l,21600r21600,l21600,xe">
               <v:stroke joinstyle="miter"/>
               <v:path gradientshapeok="t" o:connecttype="rect"/>
             </v:shapetype>
-            <v:shape id="Cuadro de texto 225" o:spid="_x0000_s1051" type="#_x0000_t202" style="position:absolute;left:0;text-align:left;margin-left:0;margin-top:0;width:468pt;height:13.45pt;z-index:251660288;visibility:visible;mso-wrap-style:square;mso-width-percent:1000;mso-height-percent:0;mso-wrap-distance-left:9pt;mso-wrap-distance-top:0;mso-wrap-distance-right:9pt;mso-wrap-distance-bottom:0;mso-position-horizontal:left;mso-position-horizontal-relative:margin;mso-position-vertical:center;mso-position-vertical-relative:top-margin-area;mso-width-percent:1000;mso-height-percent:0;mso-width-relative:margin;mso-height-relative:page;v-text-anchor:middle" o:gfxdata="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" o:allowincell="f" filled="f" stroked="f">
+            <v:shape id="Cuadro de texto 225" o:spid="_x0000_s1038" type="#_x0000_t202" style="position:absolute;left:0;text-align:left;margin-left:0;margin-top:0;width:468pt;height:13.45pt;z-index:251660288;visibility:visible;mso-wrap-style:square;mso-width-percent:1000;mso-height-percent:0;mso-wrap-distance-left:9pt;mso-wrap-distance-top:0;mso-wrap-distance-right:9pt;mso-wrap-distance-bottom:0;mso-position-horizontal:left;mso-position-horizontal-relative:margin;mso-position-vertical:center;mso-position-vertical-relative:top-margin-area;mso-width-percent:1000;mso-height-percent:0;mso-width-relative:margin;mso-height-relative:page;v-text-anchor:middle" o:gfxdata="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" o:allowincell="f" filled="f" stroked="f">
               <v:textbox style="mso-fit-shape-to-text:t" inset=",0,,0">
                 <w:txbxContent>
                   <w:p>
@@ -4950,11 +7066,7 @@
         </mc:Choice>
         <mc:Fallback>
           <w:pict>
-            <v:shapetype w14:anchorId="6D4BDF36" id="_x0000_t202" coordsize="21600,21600" o:spt="202" path="m,l,21600r21600,l21600,xe">
-              <v:stroke joinstyle="miter"/>
-              <v:path gradientshapeok="t" o:connecttype="rect"/>
-            </v:shapetype>
-            <v:shape id="Cuadro de texto 227" o:spid="_x0000_s1029" type="#_x0000_t202" style="position:absolute;left:0;text-align:left;margin-left:0;margin-top:0;width:1in;height:13.45pt;z-index:251659264;visibility:visible;mso-wrap-style:square;mso-width-percent:1000;mso-height-percent:0;mso-wrap-distance-left:9pt;mso-wrap-distance-top:0;mso-wrap-distance-right:9pt;mso-wrap-distance-bottom:0;mso-position-horizontal:left;mso-position-horizontal-relative:page;mso-position-vertical:center;mso-position-vertical-relative:top-margin-area;mso-width-percent:1000;mso-height-percent:0;mso-width-relative:left-margin-area;mso-height-relative:page;v-text-anchor:middle" o:gfxdata="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" o:allowincell="f" fillcolor="#f68c7b [1945]" stroked="f">
+            <v:shape w14:anchorId="6D4BDF36" id="Cuadro de texto 227" o:spid="_x0000_s1039" type="#_x0000_t202" style="position:absolute;left:0;text-align:left;margin-left:0;margin-top:0;width:1in;height:13.45pt;z-index:251659264;visibility:visible;mso-wrap-style:square;mso-width-percent:1000;mso-height-percent:0;mso-wrap-distance-left:9pt;mso-wrap-distance-top:0;mso-wrap-distance-right:9pt;mso-wrap-distance-bottom:0;mso-position-horizontal:left;mso-position-horizontal-relative:page;mso-position-vertical:center;mso-position-vertical-relative:top-margin-area;mso-width-percent:1000;mso-height-percent:0;mso-width-relative:left-margin-area;mso-height-relative:page;v-text-anchor:middle" o:gfxdata="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" o:allowincell="f" fillcolor="#f68c7b [1945]" stroked="f">
               <v:textbox style="mso-fit-shape-to-text:t" inset=",0,,0">
                 <w:txbxContent>
                   <w:p>
@@ -4997,14 +7109,19 @@
       </mc:AlternateContent>
     </w:r>
     <w:r>
-      <w:t>Alejandro Sainz Sainz</w:t>
+      <w:t xml:space="preserve">Alejandro Sainz </w:t>
     </w:r>
+    <w:proofErr w:type="spellStart"/>
+    <w:r>
+      <w:t>Sainz</w:t>
+    </w:r>
+    <w:proofErr w:type="spellEnd"/>
   </w:p>
 </w:hdr>
 </file>
 
 <file path=word/numbering.xml><?xml version="1.0" encoding="utf-8"?>
-<w:numbering xmlns:wpc="http://schemas.microsoft.com/office/word/2010/wordprocessingCanvas" xmlns:cx="http://schemas.microsoft.com/office/drawing/2014/chartex" xmlns:mc="http://schemas.openxmlformats.org/markup-compatibility/2006" xmlns:o="urn:schemas-microsoft-com:office:office" xmlns:r="http://schemas.openxmlformats.org/officeDocument/2006/relationships" xmlns:m="http://schemas.openxmlformats.org/officeDocument/2006/math" xmlns:v="urn:schemas-microsoft-com:vml" xmlns:wp14="http://schemas.microsoft.com/office/word/2010/wordprocessingDrawing" xmlns:wp="http://schemas.openxmlformats.org/drawingml/2006/wordprocessingDrawing" xmlns:w10="urn:schemas-microsoft-com:office:word" xmlns:w="http://schemas.openxmlformats.org/wordprocessingml/2006/main" xmlns:w14="http://schemas.microsoft.com/office/word/2010/wordml" xmlns:w15="http://schemas.microsoft.com/office/word/2012/wordml" xmlns:w16se="http://schemas.microsoft.com/office/word/2015/wordml/symex" xmlns:wpg="http://schemas.microsoft.com/office/word/2010/wordprocessingGroup" xmlns:wpi="http://schemas.microsoft.com/office/word/2010/wordprocessingInk" xmlns:wne="http://schemas.microsoft.com/office/word/2006/wordml" xmlns:wps="http://schemas.microsoft.com/office/word/2010/wordprocessingShape" mc:Ignorable="w14 w15 w16se wp14">
+<w:numbering xmlns:wpc="http://schemas.microsoft.com/office/word/2010/wordprocessingCanvas" xmlns:cx="http://schemas.microsoft.com/office/drawing/2014/chartex" xmlns:cx1="http://schemas.microsoft.com/office/drawing/2015/9/8/chartex" xmlns:cx2="http://schemas.microsoft.com/office/drawing/2015/10/21/chartex" xmlns:cx3="http://schemas.microsoft.com/office/drawing/2016/5/9/chartex" xmlns:cx4="http://schemas.microsoft.com/office/drawing/2016/5/10/chartex" xmlns:cx5="http://schemas.microsoft.com/office/drawing/2016/5/11/chartex" xmlns:cx6="http://schemas.microsoft.com/office/drawing/2016/5/12/chartex" xmlns:cx7="http://schemas.microsoft.com/office/drawing/2016/5/13/chartex" xmlns:cx8="http://schemas.microsoft.com/office/drawing/2016/5/14/chartex" xmlns:mc="http://schemas.openxmlformats.org/markup-compatibility/2006" xmlns:aink="http://schemas.microsoft.com/office/drawing/2016/ink" xmlns:am3d="http://schemas.microsoft.com/office/drawing/2017/model3d" xmlns:o="urn:schemas-microsoft-com:office:office" xmlns:oel="http://schemas.microsoft.com/office/2019/extlst" xmlns:r="http://schemas.openxmlformats.org/officeDocument/2006/relationships" xmlns:m="http://schemas.openxmlformats.org/officeDocument/2006/math" xmlns:v="urn:schemas-microsoft-com:vml" xmlns:wp14="http://schemas.microsoft.com/office/word/2010/wordprocessingDrawing" xmlns:wp="http://schemas.openxmlformats.org/drawingml/2006/wordprocessingDrawing" xmlns:w10="urn:schemas-microsoft-com:office:word" xmlns:w="http://schemas.openxmlformats.org/wordprocessingml/2006/main" xmlns:w14="http://schemas.microsoft.com/office/word/2010/wordml" xmlns:w15="http://schemas.microsoft.com/office/word/2012/wordml" xmlns:w16cex="http://schemas.microsoft.com/office/word/2018/wordml/cex" xmlns:w16cid="http://schemas.microsoft.com/office/word/2016/wordml/cid" xmlns:w16="http://schemas.microsoft.com/office/word/2018/wordml" xmlns:w16du="http://schemas.microsoft.com/office/word/2023/wordml/word16du" xmlns:w16sdtdh="http://schemas.microsoft.com/office/word/2020/wordml/sdtdatahash" xmlns:w16sdtfl="http://schemas.microsoft.com/office/word/2024/wordml/sdtformatlock" xmlns:w16se="http://schemas.microsoft.com/office/word/2015/wordml/symex" xmlns:wpg="http://schemas.microsoft.com/office/word/2010/wordprocessingGroup" xmlns:wpi="http://schemas.microsoft.com/office/word/2010/wordprocessingInk" xmlns:wne="http://schemas.microsoft.com/office/word/2006/wordml" xmlns:wps="http://schemas.microsoft.com/office/word/2010/wordprocessingShape" mc:Ignorable="w14 w15 w16se w16cid w16 w16cex w16sdtdh w16sdtfl w16du wp14">
   <w:abstractNum w:abstractNumId="0" w15:restartNumberingAfterBreak="0">
     <w:nsid w:val="30BA1B3A"/>
     <w:multiLevelType w:val="hybridMultilevel"/>
@@ -5272,20 +7389,20 @@
       </w:pPr>
     </w:lvl>
   </w:abstractNum>
-  <w:num w:numId="1">
+  <w:num w:numId="1" w16cid:durableId="52242900">
     <w:abstractNumId w:val="1"/>
   </w:num>
-  <w:num w:numId="2">
+  <w:num w:numId="2" w16cid:durableId="675376686">
     <w:abstractNumId w:val="0"/>
   </w:num>
-  <w:num w:numId="3">
+  <w:num w:numId="3" w16cid:durableId="994458104">
     <w:abstractNumId w:val="2"/>
   </w:num>
 </w:numbering>
 </file>
 
 <file path=word/styles.xml><?xml version="1.0" encoding="utf-8"?>
-<w:styles xmlns:mc="http://schemas.openxmlformats.org/markup-compatibility/2006" xmlns:r="http://schemas.openxmlformats.org/officeDocument/2006/relationships" xmlns:w="http://schemas.openxmlformats.org/wordprocessingml/2006/main" xmlns:w14="http://schemas.microsoft.com/office/word/2010/wordml" xmlns:w15="http://schemas.microsoft.com/office/word/2012/wordml" xmlns:w16se="http://schemas.microsoft.com/office/word/2015/wordml/symex" mc:Ignorable="w14 w15 w16se">
+<w:styles xmlns:mc="http://schemas.openxmlformats.org/markup-compatibility/2006" xmlns:r="http://schemas.openxmlformats.org/officeDocument/2006/relationships" xmlns:w="http://schemas.openxmlformats.org/wordprocessingml/2006/main" xmlns:w14="http://schemas.microsoft.com/office/word/2010/wordml" xmlns:w15="http://schemas.microsoft.com/office/word/2012/wordml" xmlns:w16cex="http://schemas.microsoft.com/office/word/2018/wordml/cex" xmlns:w16cid="http://schemas.microsoft.com/office/word/2016/wordml/cid" xmlns:w16="http://schemas.microsoft.com/office/word/2018/wordml" xmlns:w16du="http://schemas.microsoft.com/office/word/2023/wordml/word16du" xmlns:w16sdtdh="http://schemas.microsoft.com/office/word/2020/wordml/sdtdatahash" xmlns:w16sdtfl="http://schemas.microsoft.com/office/word/2024/wordml/sdtformatlock" xmlns:w16se="http://schemas.microsoft.com/office/word/2015/wordml/symex" mc:Ignorable="w14 w15 w16se w16cid w16 w16cex w16sdtdh w16sdtfl w16du">
   <w:docDefaults>
     <w:rPrDefault>
       <w:rPr>
@@ -5303,7 +7420,7 @@
       </w:pPr>
     </w:pPrDefault>
   </w:docDefaults>
-  <w:latentStyles w:defLockedState="0" w:defUIPriority="99" w:defSemiHidden="0" w:defUnhideWhenUsed="0" w:defQFormat="0" w:count="371">
+  <w:latentStyles w:defLockedState="0" w:defUIPriority="99" w:defSemiHidden="0" w:defUnhideWhenUsed="0" w:defQFormat="0" w:count="376">
     <w:lsdException w:name="Normal" w:uiPriority="0" w:qFormat="1"/>
     <w:lsdException w:name="heading 1" w:uiPriority="9" w:qFormat="1"/>
     <w:lsdException w:name="heading 2" w:semiHidden="1" w:uiPriority="9" w:unhideWhenUsed="1" w:qFormat="1"/>
@@ -5675,6 +7792,11 @@
     <w:lsdException w:name="List Table 5 Dark Accent 6" w:uiPriority="50"/>
     <w:lsdException w:name="List Table 6 Colorful Accent 6" w:uiPriority="51"/>
     <w:lsdException w:name="List Table 7 Colorful Accent 6" w:uiPriority="52"/>
+    <w:lsdException w:name="Mention" w:semiHidden="1" w:unhideWhenUsed="1"/>
+    <w:lsdException w:name="Smart Hyperlink" w:semiHidden="1" w:unhideWhenUsed="1"/>
+    <w:lsdException w:name="Hashtag" w:semiHidden="1" w:unhideWhenUsed="1"/>
+    <w:lsdException w:name="Unresolved Mention" w:semiHidden="1" w:unhideWhenUsed="1"/>
+    <w:lsdException w:name="Smart Link" w:semiHidden="1" w:unhideWhenUsed="1"/>
   </w:latentStyles>
   <w:style w:type="paragraph" w:default="1" w:styleId="Normal">
     <w:name w:val="Normal"/>
@@ -6414,6 +8536,13 @@
       <w:spacing w:after="0"/>
     </w:pPr>
   </w:style>
+  <w:style w:type="character" w:customStyle="1" w:styleId="Estilo1">
+    <w:name w:val="Estilo1"/>
+    <w:basedOn w:val="Fuentedeprrafopredeter"/>
+    <w:uiPriority w:val="1"/>
+    <w:qFormat/>
+    <w:rsid w:val="00D5436A"/>
+  </w:style>
 </w:styles>
 </file>
 

</xml_diff>